<commit_message>
réalisation base de donné aeroport et editeur
</commit_message>
<xml_diff>
--- a/03-Base_de_donnée/aeroport/aeroport.docx
+++ b/03-Base_de_donnée/aeroport/aeroport.docx
@@ -123,7 +123,7 @@
       </w:r>
       <w:r>
         <w:rPr>
-          <w:highlight w:val="yellow"/>
+          <w:highlight w:val="red"/>
         </w:rPr>
         <w:t>type</w:t>
       </w:r>
@@ -443,24 +443,35 @@
     <w:tbl>
       <w:tblPr>
         <w:tblStyle w:val="Grilledutableau"/>
-        <w:tblW w:w="0" w:type="auto"/>
+        <w:tblW w:w="10632" w:type="dxa"/>
+        <w:tblInd w:w="-856" w:type="dxa"/>
+        <w:tblLayout w:type="fixed"/>
         <w:tblLook w:val="04A0" w:firstRow="1" w:lastRow="0" w:firstColumn="1" w:lastColumn="0" w:noHBand="0" w:noVBand="1"/>
       </w:tblPr>
       <w:tblGrid>
-        <w:gridCol w:w="3494"/>
-        <w:gridCol w:w="1526"/>
-        <w:gridCol w:w="1165"/>
-        <w:gridCol w:w="1390"/>
-        <w:gridCol w:w="1487"/>
+        <w:gridCol w:w="3119"/>
+        <w:gridCol w:w="2410"/>
+        <w:gridCol w:w="1701"/>
+        <w:gridCol w:w="1134"/>
+        <w:gridCol w:w="2268"/>
       </w:tblGrid>
       <w:tr>
         <w:tc>
           <w:tcPr>
-            <w:tcW w:w="1812" w:type="dxa"/>
-          </w:tcPr>
-          <w:p>
-            <w:r>
-              <w:rPr>
+            <w:tcW w:w="3119" w:type="dxa"/>
+            <w:shd w:val="clear" w:color="auto" w:fill="C1E4F5" w:themeFill="accent1" w:themeFillTint="33"/>
+          </w:tcPr>
+          <w:p>
+            <w:pPr>
+              <w:rPr>
+                <w:b/>
+                <w:bCs/>
+              </w:rPr>
+            </w:pPr>
+            <w:r>
+              <w:rPr>
+                <w:b/>
+                <w:bCs/>
                 <w:sz w:val="20"/>
                 <w:szCs w:val="20"/>
               </w:rPr>
@@ -471,11 +482,20 @@
         </w:tc>
         <w:tc>
           <w:tcPr>
-            <w:tcW w:w="1812" w:type="dxa"/>
-          </w:tcPr>
-          <w:p>
-            <w:r>
-              <w:rPr>
+            <w:tcW w:w="2410" w:type="dxa"/>
+            <w:shd w:val="clear" w:color="auto" w:fill="C1E4F5" w:themeFill="accent1" w:themeFillTint="33"/>
+          </w:tcPr>
+          <w:p>
+            <w:pPr>
+              <w:rPr>
+                <w:b/>
+                <w:bCs/>
+              </w:rPr>
+            </w:pPr>
+            <w:r>
+              <w:rPr>
+                <w:b/>
+                <w:bCs/>
                 <w:sz w:val="20"/>
                 <w:szCs w:val="20"/>
               </w:rPr>
@@ -485,11 +505,20 @@
         </w:tc>
         <w:tc>
           <w:tcPr>
-            <w:tcW w:w="1812" w:type="dxa"/>
-          </w:tcPr>
-          <w:p>
-            <w:r>
-              <w:rPr>
+            <w:tcW w:w="1701" w:type="dxa"/>
+            <w:shd w:val="clear" w:color="auto" w:fill="C1E4F5" w:themeFill="accent1" w:themeFillTint="33"/>
+          </w:tcPr>
+          <w:p>
+            <w:pPr>
+              <w:rPr>
+                <w:b/>
+                <w:bCs/>
+              </w:rPr>
+            </w:pPr>
+            <w:r>
+              <w:rPr>
+                <w:b/>
+                <w:bCs/>
                 <w:sz w:val="20"/>
                 <w:szCs w:val="20"/>
               </w:rPr>
@@ -499,11 +528,20 @@
         </w:tc>
         <w:tc>
           <w:tcPr>
-            <w:tcW w:w="1813" w:type="dxa"/>
-          </w:tcPr>
-          <w:p>
-            <w:r>
-              <w:rPr>
+            <w:tcW w:w="1134" w:type="dxa"/>
+            <w:shd w:val="clear" w:color="auto" w:fill="C1E4F5" w:themeFill="accent1" w:themeFillTint="33"/>
+          </w:tcPr>
+          <w:p>
+            <w:pPr>
+              <w:rPr>
+                <w:b/>
+                <w:bCs/>
+              </w:rPr>
+            </w:pPr>
+            <w:r>
+              <w:rPr>
+                <w:b/>
+                <w:bCs/>
                 <w:sz w:val="20"/>
                 <w:szCs w:val="20"/>
               </w:rPr>
@@ -513,11 +551,20 @@
         </w:tc>
         <w:tc>
           <w:tcPr>
-            <w:tcW w:w="1813" w:type="dxa"/>
-          </w:tcPr>
-          <w:p>
-            <w:r>
-              <w:rPr>
+            <w:tcW w:w="2268" w:type="dxa"/>
+            <w:shd w:val="clear" w:color="auto" w:fill="C1E4F5" w:themeFill="accent1" w:themeFillTint="33"/>
+          </w:tcPr>
+          <w:p>
+            <w:pPr>
+              <w:rPr>
+                <w:b/>
+                <w:bCs/>
+              </w:rPr>
+            </w:pPr>
+            <w:r>
+              <w:rPr>
+                <w:b/>
+                <w:bCs/>
                 <w:sz w:val="20"/>
                 <w:szCs w:val="20"/>
               </w:rPr>
@@ -529,11 +576,22 @@
       <w:tr>
         <w:tc>
           <w:tcPr>
-            <w:tcW w:w="1812" w:type="dxa"/>
-          </w:tcPr>
-          <w:p>
+            <w:tcW w:w="3119" w:type="dxa"/>
+            <w:shd w:val="clear" w:color="auto" w:fill="0A2F41" w:themeFill="accent1" w:themeFillShade="80"/>
+          </w:tcPr>
+          <w:p>
+            <w:pPr>
+              <w:rPr>
+                <w:sz w:val="18"/>
+                <w:szCs w:val="18"/>
+              </w:rPr>
+            </w:pPr>
             <w:proofErr w:type="spellStart"/>
             <w:r>
+              <w:rPr>
+                <w:sz w:val="18"/>
+                <w:szCs w:val="18"/>
+              </w:rPr>
               <w:t>Avion_id</w:t>
             </w:r>
             <w:proofErr w:type="spellEnd"/>
@@ -541,1468 +599,3575 @@
         </w:tc>
         <w:tc>
           <w:tcPr>
-            <w:tcW w:w="1812" w:type="dxa"/>
-          </w:tcPr>
-          <w:p/>
-        </w:tc>
-        <w:tc>
-          <w:tcPr>
-            <w:tcW w:w="1812" w:type="dxa"/>
-          </w:tcPr>
-          <w:p/>
-        </w:tc>
-        <w:tc>
-          <w:tcPr>
-            <w:tcW w:w="1813" w:type="dxa"/>
-          </w:tcPr>
-          <w:p/>
-        </w:tc>
-        <w:tc>
-          <w:tcPr>
-            <w:tcW w:w="1813" w:type="dxa"/>
-          </w:tcPr>
-          <w:p/>
+            <w:tcW w:w="2410" w:type="dxa"/>
+            <w:shd w:val="clear" w:color="auto" w:fill="0A2F41" w:themeFill="accent1" w:themeFillShade="80"/>
+          </w:tcPr>
+          <w:p>
+            <w:pPr>
+              <w:rPr>
+                <w:sz w:val="18"/>
+                <w:szCs w:val="18"/>
+              </w:rPr>
+            </w:pPr>
+            <w:r>
+              <w:rPr>
+                <w:sz w:val="18"/>
+                <w:szCs w:val="18"/>
+              </w:rPr>
+              <w:t>Identifiant de l’avion</w:t>
+            </w:r>
+          </w:p>
+        </w:tc>
+        <w:tc>
+          <w:tcPr>
+            <w:tcW w:w="1701" w:type="dxa"/>
+            <w:shd w:val="clear" w:color="auto" w:fill="0A2F41" w:themeFill="accent1" w:themeFillShade="80"/>
+          </w:tcPr>
+          <w:p>
+            <w:pPr>
+              <w:rPr>
+                <w:sz w:val="18"/>
+                <w:szCs w:val="18"/>
+              </w:rPr>
+            </w:pPr>
+            <w:r>
+              <w:rPr>
+                <w:sz w:val="18"/>
+                <w:szCs w:val="18"/>
+              </w:rPr>
+              <w:t>Numérique</w:t>
+            </w:r>
+          </w:p>
+        </w:tc>
+        <w:tc>
+          <w:tcPr>
+            <w:tcW w:w="1134" w:type="dxa"/>
+            <w:shd w:val="clear" w:color="auto" w:fill="0A2F41" w:themeFill="accent1" w:themeFillShade="80"/>
+          </w:tcPr>
+          <w:p>
+            <w:pPr>
+              <w:rPr>
+                <w:sz w:val="18"/>
+                <w:szCs w:val="18"/>
+              </w:rPr>
+            </w:pPr>
+            <w:r>
+              <w:rPr>
+                <w:sz w:val="18"/>
+                <w:szCs w:val="18"/>
+              </w:rPr>
+              <w:t>11</w:t>
+            </w:r>
+          </w:p>
+        </w:tc>
+        <w:tc>
+          <w:tcPr>
+            <w:tcW w:w="2268" w:type="dxa"/>
+            <w:shd w:val="clear" w:color="auto" w:fill="0A2F41" w:themeFill="accent1" w:themeFillShade="80"/>
+          </w:tcPr>
+          <w:p>
+            <w:pPr>
+              <w:rPr>
+                <w:sz w:val="18"/>
+                <w:szCs w:val="18"/>
+              </w:rPr>
+            </w:pPr>
+            <w:r>
+              <w:rPr>
+                <w:sz w:val="18"/>
+                <w:szCs w:val="18"/>
+              </w:rPr>
+              <w:t>I</w:t>
+            </w:r>
+            <w:r>
+              <w:rPr>
+                <w:sz w:val="18"/>
+                <w:szCs w:val="18"/>
+              </w:rPr>
+              <w:t>dentifiant</w:t>
+            </w:r>
+            <w:r>
+              <w:rPr>
+                <w:sz w:val="18"/>
+                <w:szCs w:val="18"/>
+              </w:rPr>
+              <w:t>, auto incrémenté</w:t>
+            </w:r>
+          </w:p>
         </w:tc>
       </w:tr>
       <w:tr>
         <w:tc>
           <w:tcPr>
-            <w:tcW w:w="1812" w:type="dxa"/>
-          </w:tcPr>
-          <w:p>
+            <w:tcW w:w="3119" w:type="dxa"/>
+            <w:shd w:val="clear" w:color="auto" w:fill="0A2F41" w:themeFill="accent1" w:themeFillShade="80"/>
+          </w:tcPr>
+          <w:p>
+            <w:pPr>
+              <w:rPr>
+                <w:sz w:val="18"/>
+                <w:szCs w:val="18"/>
+              </w:rPr>
+            </w:pPr>
             <w:proofErr w:type="spellStart"/>
             <w:r>
-              <w:t>Avion_num</w:t>
-            </w:r>
-            <w:r>
-              <w:t>_im</w:t>
-            </w:r>
-            <w:r>
-              <w:t>matriculation</w:t>
+              <w:rPr>
+                <w:sz w:val="18"/>
+                <w:szCs w:val="18"/>
+              </w:rPr>
+              <w:t>Avion_num_immatriculation</w:t>
             </w:r>
             <w:proofErr w:type="spellEnd"/>
           </w:p>
         </w:tc>
         <w:tc>
           <w:tcPr>
-            <w:tcW w:w="1812" w:type="dxa"/>
-          </w:tcPr>
-          <w:p/>
-        </w:tc>
-        <w:tc>
-          <w:tcPr>
-            <w:tcW w:w="1812" w:type="dxa"/>
-          </w:tcPr>
-          <w:p/>
-        </w:tc>
-        <w:tc>
-          <w:tcPr>
-            <w:tcW w:w="1813" w:type="dxa"/>
-          </w:tcPr>
-          <w:p/>
-        </w:tc>
-        <w:tc>
-          <w:tcPr>
-            <w:tcW w:w="1813" w:type="dxa"/>
-          </w:tcPr>
-          <w:p/>
+            <w:tcW w:w="2410" w:type="dxa"/>
+            <w:shd w:val="clear" w:color="auto" w:fill="0A2F41" w:themeFill="accent1" w:themeFillShade="80"/>
+          </w:tcPr>
+          <w:p>
+            <w:pPr>
+              <w:rPr>
+                <w:sz w:val="18"/>
+                <w:szCs w:val="18"/>
+              </w:rPr>
+            </w:pPr>
+            <w:r>
+              <w:rPr>
+                <w:sz w:val="18"/>
+                <w:szCs w:val="18"/>
+              </w:rPr>
+              <w:t>Numéro d’immatriculation de l’avion</w:t>
+            </w:r>
+          </w:p>
+        </w:tc>
+        <w:tc>
+          <w:tcPr>
+            <w:tcW w:w="1701" w:type="dxa"/>
+            <w:shd w:val="clear" w:color="auto" w:fill="0A2F41" w:themeFill="accent1" w:themeFillShade="80"/>
+          </w:tcPr>
+          <w:p>
+            <w:pPr>
+              <w:rPr>
+                <w:sz w:val="18"/>
+                <w:szCs w:val="18"/>
+              </w:rPr>
+            </w:pPr>
+            <w:r>
+              <w:rPr>
+                <w:sz w:val="18"/>
+                <w:szCs w:val="18"/>
+              </w:rPr>
+              <w:t>Alphanumérique</w:t>
+            </w:r>
+          </w:p>
+        </w:tc>
+        <w:tc>
+          <w:tcPr>
+            <w:tcW w:w="1134" w:type="dxa"/>
+            <w:shd w:val="clear" w:color="auto" w:fill="0A2F41" w:themeFill="accent1" w:themeFillShade="80"/>
+          </w:tcPr>
+          <w:p>
+            <w:pPr>
+              <w:rPr>
+                <w:sz w:val="18"/>
+                <w:szCs w:val="18"/>
+              </w:rPr>
+            </w:pPr>
+            <w:r>
+              <w:rPr>
+                <w:sz w:val="18"/>
+                <w:szCs w:val="18"/>
+              </w:rPr>
+              <w:t>255</w:t>
+            </w:r>
+          </w:p>
+        </w:tc>
+        <w:tc>
+          <w:tcPr>
+            <w:tcW w:w="2268" w:type="dxa"/>
+            <w:shd w:val="clear" w:color="auto" w:fill="0A2F41" w:themeFill="accent1" w:themeFillShade="80"/>
+          </w:tcPr>
+          <w:p>
+            <w:pPr>
+              <w:rPr>
+                <w:sz w:val="18"/>
+                <w:szCs w:val="18"/>
+              </w:rPr>
+            </w:pPr>
+            <w:r>
+              <w:rPr>
+                <w:sz w:val="18"/>
+                <w:szCs w:val="18"/>
+              </w:rPr>
+              <w:t>Obligatoire, &gt;1 caractère</w:t>
+            </w:r>
+          </w:p>
         </w:tc>
       </w:tr>
       <w:tr>
         <w:tc>
           <w:tcPr>
-            <w:tcW w:w="1812" w:type="dxa"/>
-          </w:tcPr>
-          <w:p>
-            <w:proofErr w:type="spellStart"/>
-            <w:r>
-              <w:t>Avion_type</w:t>
-            </w:r>
-            <w:proofErr w:type="spellEnd"/>
-          </w:p>
-        </w:tc>
-        <w:tc>
-          <w:tcPr>
-            <w:tcW w:w="1812" w:type="dxa"/>
-          </w:tcPr>
-          <w:p/>
-        </w:tc>
-        <w:tc>
-          <w:tcPr>
-            <w:tcW w:w="1812" w:type="dxa"/>
-          </w:tcPr>
-          <w:p/>
-        </w:tc>
-        <w:tc>
-          <w:tcPr>
-            <w:tcW w:w="1813" w:type="dxa"/>
-          </w:tcPr>
-          <w:p/>
-        </w:tc>
-        <w:tc>
-          <w:tcPr>
-            <w:tcW w:w="1813" w:type="dxa"/>
-          </w:tcPr>
-          <w:p/>
+            <w:tcW w:w="3119" w:type="dxa"/>
+          </w:tcPr>
+          <w:p>
+            <w:pPr>
+              <w:rPr>
+                <w:sz w:val="18"/>
+                <w:szCs w:val="18"/>
+              </w:rPr>
+            </w:pPr>
+          </w:p>
+        </w:tc>
+        <w:tc>
+          <w:tcPr>
+            <w:tcW w:w="2410" w:type="dxa"/>
+          </w:tcPr>
+          <w:p>
+            <w:pPr>
+              <w:rPr>
+                <w:sz w:val="18"/>
+                <w:szCs w:val="18"/>
+              </w:rPr>
+            </w:pPr>
+          </w:p>
+        </w:tc>
+        <w:tc>
+          <w:tcPr>
+            <w:tcW w:w="1701" w:type="dxa"/>
+          </w:tcPr>
+          <w:p>
+            <w:pPr>
+              <w:rPr>
+                <w:sz w:val="18"/>
+                <w:szCs w:val="18"/>
+              </w:rPr>
+            </w:pPr>
+          </w:p>
+        </w:tc>
+        <w:tc>
+          <w:tcPr>
+            <w:tcW w:w="1134" w:type="dxa"/>
+          </w:tcPr>
+          <w:p>
+            <w:pPr>
+              <w:rPr>
+                <w:sz w:val="18"/>
+                <w:szCs w:val="18"/>
+              </w:rPr>
+            </w:pPr>
+          </w:p>
+        </w:tc>
+        <w:tc>
+          <w:tcPr>
+            <w:tcW w:w="2268" w:type="dxa"/>
+          </w:tcPr>
+          <w:p>
+            <w:pPr>
+              <w:rPr>
+                <w:sz w:val="18"/>
+                <w:szCs w:val="18"/>
+              </w:rPr>
+            </w:pPr>
+          </w:p>
         </w:tc>
       </w:tr>
       <w:tr>
         <w:tc>
           <w:tcPr>
-            <w:tcW w:w="1812" w:type="dxa"/>
-          </w:tcPr>
-          <w:p>
+            <w:tcW w:w="3119" w:type="dxa"/>
+            <w:shd w:val="clear" w:color="auto" w:fill="80340D" w:themeFill="accent2" w:themeFillShade="80"/>
+          </w:tcPr>
+          <w:p>
+            <w:pPr>
+              <w:rPr>
+                <w:sz w:val="18"/>
+                <w:szCs w:val="18"/>
+              </w:rPr>
+            </w:pPr>
             <w:proofErr w:type="spellStart"/>
             <w:r>
-              <w:t>Avion_nom</w:t>
+              <w:rPr>
+                <w:sz w:val="18"/>
+                <w:szCs w:val="18"/>
+              </w:rPr>
+              <w:t>Type_id</w:t>
             </w:r>
             <w:proofErr w:type="spellEnd"/>
           </w:p>
         </w:tc>
         <w:tc>
           <w:tcPr>
-            <w:tcW w:w="1812" w:type="dxa"/>
-          </w:tcPr>
-          <w:p/>
-        </w:tc>
-        <w:tc>
-          <w:tcPr>
-            <w:tcW w:w="1812" w:type="dxa"/>
-          </w:tcPr>
-          <w:p/>
-        </w:tc>
-        <w:tc>
-          <w:tcPr>
-            <w:tcW w:w="1813" w:type="dxa"/>
-          </w:tcPr>
-          <w:p/>
-        </w:tc>
-        <w:tc>
-          <w:tcPr>
-            <w:tcW w:w="1813" w:type="dxa"/>
-          </w:tcPr>
-          <w:p/>
+            <w:tcW w:w="2410" w:type="dxa"/>
+            <w:shd w:val="clear" w:color="auto" w:fill="80340D" w:themeFill="accent2" w:themeFillShade="80"/>
+          </w:tcPr>
+          <w:p>
+            <w:pPr>
+              <w:rPr>
+                <w:sz w:val="18"/>
+                <w:szCs w:val="18"/>
+              </w:rPr>
+            </w:pPr>
+            <w:r>
+              <w:rPr>
+                <w:sz w:val="18"/>
+                <w:szCs w:val="18"/>
+              </w:rPr>
+              <w:t>Identifiant d</w:t>
+            </w:r>
+            <w:r>
+              <w:rPr>
+                <w:sz w:val="18"/>
+                <w:szCs w:val="18"/>
+              </w:rPr>
+              <w:t>u type d</w:t>
+            </w:r>
+            <w:r>
+              <w:rPr>
+                <w:sz w:val="18"/>
+                <w:szCs w:val="18"/>
+              </w:rPr>
+              <w:t>’avion</w:t>
+            </w:r>
+          </w:p>
+        </w:tc>
+        <w:tc>
+          <w:tcPr>
+            <w:tcW w:w="1701" w:type="dxa"/>
+            <w:shd w:val="clear" w:color="auto" w:fill="80340D" w:themeFill="accent2" w:themeFillShade="80"/>
+          </w:tcPr>
+          <w:p>
+            <w:pPr>
+              <w:rPr>
+                <w:sz w:val="18"/>
+                <w:szCs w:val="18"/>
+              </w:rPr>
+            </w:pPr>
+            <w:r>
+              <w:rPr>
+                <w:sz w:val="18"/>
+                <w:szCs w:val="18"/>
+              </w:rPr>
+              <w:t>Numérique</w:t>
+            </w:r>
+          </w:p>
+        </w:tc>
+        <w:tc>
+          <w:tcPr>
+            <w:tcW w:w="1134" w:type="dxa"/>
+            <w:shd w:val="clear" w:color="auto" w:fill="80340D" w:themeFill="accent2" w:themeFillShade="80"/>
+          </w:tcPr>
+          <w:p>
+            <w:pPr>
+              <w:rPr>
+                <w:sz w:val="18"/>
+                <w:szCs w:val="18"/>
+              </w:rPr>
+            </w:pPr>
+            <w:r>
+              <w:rPr>
+                <w:sz w:val="18"/>
+                <w:szCs w:val="18"/>
+              </w:rPr>
+              <w:t>11</w:t>
+            </w:r>
+          </w:p>
+        </w:tc>
+        <w:tc>
+          <w:tcPr>
+            <w:tcW w:w="2268" w:type="dxa"/>
+            <w:shd w:val="clear" w:color="auto" w:fill="80340D" w:themeFill="accent2" w:themeFillShade="80"/>
+          </w:tcPr>
+          <w:p>
+            <w:pPr>
+              <w:rPr>
+                <w:sz w:val="18"/>
+                <w:szCs w:val="18"/>
+              </w:rPr>
+            </w:pPr>
+            <w:r>
+              <w:rPr>
+                <w:sz w:val="18"/>
+                <w:szCs w:val="18"/>
+              </w:rPr>
+              <w:t>Identifiant, auto incrémenté</w:t>
+            </w:r>
+          </w:p>
         </w:tc>
       </w:tr>
       <w:tr>
         <w:tc>
           <w:tcPr>
-            <w:tcW w:w="1812" w:type="dxa"/>
-          </w:tcPr>
-          <w:p>
+            <w:tcW w:w="3119" w:type="dxa"/>
+            <w:shd w:val="clear" w:color="auto" w:fill="80340D" w:themeFill="accent2" w:themeFillShade="80"/>
+          </w:tcPr>
+          <w:p>
+            <w:pPr>
+              <w:rPr>
+                <w:sz w:val="18"/>
+                <w:szCs w:val="18"/>
+              </w:rPr>
+            </w:pPr>
             <w:proofErr w:type="spellStart"/>
             <w:r>
-              <w:t>Avion_nom_constructeur</w:t>
+              <w:rPr>
+                <w:sz w:val="18"/>
+                <w:szCs w:val="18"/>
+              </w:rPr>
+              <w:t>Type_nom</w:t>
             </w:r>
             <w:proofErr w:type="spellEnd"/>
           </w:p>
         </w:tc>
         <w:tc>
           <w:tcPr>
-            <w:tcW w:w="1812" w:type="dxa"/>
-          </w:tcPr>
-          <w:p/>
-        </w:tc>
-        <w:tc>
-          <w:tcPr>
-            <w:tcW w:w="1812" w:type="dxa"/>
-          </w:tcPr>
-          <w:p/>
-        </w:tc>
-        <w:tc>
-          <w:tcPr>
-            <w:tcW w:w="1813" w:type="dxa"/>
-          </w:tcPr>
-          <w:p/>
-        </w:tc>
-        <w:tc>
-          <w:tcPr>
-            <w:tcW w:w="1813" w:type="dxa"/>
-          </w:tcPr>
-          <w:p/>
+            <w:tcW w:w="2410" w:type="dxa"/>
+            <w:shd w:val="clear" w:color="auto" w:fill="80340D" w:themeFill="accent2" w:themeFillShade="80"/>
+          </w:tcPr>
+          <w:p>
+            <w:pPr>
+              <w:rPr>
+                <w:sz w:val="18"/>
+                <w:szCs w:val="18"/>
+              </w:rPr>
+            </w:pPr>
+            <w:r>
+              <w:rPr>
+                <w:sz w:val="18"/>
+                <w:szCs w:val="18"/>
+              </w:rPr>
+              <w:t>Nom du type d’avion</w:t>
+            </w:r>
+          </w:p>
+        </w:tc>
+        <w:tc>
+          <w:tcPr>
+            <w:tcW w:w="1701" w:type="dxa"/>
+            <w:shd w:val="clear" w:color="auto" w:fill="80340D" w:themeFill="accent2" w:themeFillShade="80"/>
+          </w:tcPr>
+          <w:p>
+            <w:pPr>
+              <w:rPr>
+                <w:sz w:val="18"/>
+                <w:szCs w:val="18"/>
+              </w:rPr>
+            </w:pPr>
+            <w:r>
+              <w:rPr>
+                <w:sz w:val="18"/>
+                <w:szCs w:val="18"/>
+              </w:rPr>
+              <w:t>Alphabétique</w:t>
+            </w:r>
+          </w:p>
+        </w:tc>
+        <w:tc>
+          <w:tcPr>
+            <w:tcW w:w="1134" w:type="dxa"/>
+            <w:shd w:val="clear" w:color="auto" w:fill="80340D" w:themeFill="accent2" w:themeFillShade="80"/>
+          </w:tcPr>
+          <w:p>
+            <w:pPr>
+              <w:rPr>
+                <w:sz w:val="18"/>
+                <w:szCs w:val="18"/>
+              </w:rPr>
+            </w:pPr>
+            <w:r>
+              <w:rPr>
+                <w:sz w:val="18"/>
+                <w:szCs w:val="18"/>
+              </w:rPr>
+              <w:t>100</w:t>
+            </w:r>
+          </w:p>
+        </w:tc>
+        <w:tc>
+          <w:tcPr>
+            <w:tcW w:w="2268" w:type="dxa"/>
+            <w:shd w:val="clear" w:color="auto" w:fill="80340D" w:themeFill="accent2" w:themeFillShade="80"/>
+          </w:tcPr>
+          <w:p>
+            <w:pPr>
+              <w:rPr>
+                <w:sz w:val="18"/>
+                <w:szCs w:val="18"/>
+              </w:rPr>
+            </w:pPr>
+            <w:r>
+              <w:rPr>
+                <w:sz w:val="18"/>
+                <w:szCs w:val="18"/>
+              </w:rPr>
+              <w:t>Obligatoire,</w:t>
+            </w:r>
+            <w:r>
+              <w:rPr>
+                <w:sz w:val="18"/>
+                <w:szCs w:val="18"/>
+              </w:rPr>
+              <w:t xml:space="preserve"> &gt;1 </w:t>
+            </w:r>
+            <w:r>
+              <w:rPr>
+                <w:sz w:val="18"/>
+                <w:szCs w:val="18"/>
+              </w:rPr>
+              <w:t xml:space="preserve">caractère </w:t>
+            </w:r>
+          </w:p>
         </w:tc>
       </w:tr>
       <w:tr>
         <w:tc>
           <w:tcPr>
-            <w:tcW w:w="1812" w:type="dxa"/>
-          </w:tcPr>
-          <w:p>
+            <w:tcW w:w="3119" w:type="dxa"/>
+            <w:shd w:val="clear" w:color="auto" w:fill="80340D" w:themeFill="accent2" w:themeFillShade="80"/>
+          </w:tcPr>
+          <w:p>
+            <w:pPr>
+              <w:rPr>
+                <w:sz w:val="18"/>
+                <w:szCs w:val="18"/>
+              </w:rPr>
+            </w:pPr>
             <w:proofErr w:type="spellStart"/>
             <w:r>
-              <w:t>A</w:t>
-            </w:r>
-            <w:r>
-              <w:t>vion</w:t>
-            </w:r>
-            <w:r>
-              <w:t>_p</w:t>
-            </w:r>
-            <w:r>
-              <w:t>uissance</w:t>
-            </w:r>
-            <w:r>
-              <w:t>_</w:t>
-            </w:r>
-            <w:r>
-              <w:t>moteur</w:t>
+              <w:rPr>
+                <w:sz w:val="18"/>
+                <w:szCs w:val="18"/>
+              </w:rPr>
+              <w:t>Type_nom_constructeur</w:t>
             </w:r>
             <w:proofErr w:type="spellEnd"/>
           </w:p>
         </w:tc>
         <w:tc>
           <w:tcPr>
-            <w:tcW w:w="1812" w:type="dxa"/>
-          </w:tcPr>
-          <w:p/>
-        </w:tc>
-        <w:tc>
-          <w:tcPr>
-            <w:tcW w:w="1812" w:type="dxa"/>
-          </w:tcPr>
-          <w:p/>
-        </w:tc>
-        <w:tc>
-          <w:tcPr>
-            <w:tcW w:w="1813" w:type="dxa"/>
-          </w:tcPr>
-          <w:p/>
-        </w:tc>
-        <w:tc>
-          <w:tcPr>
-            <w:tcW w:w="1813" w:type="dxa"/>
-          </w:tcPr>
-          <w:p/>
+            <w:tcW w:w="2410" w:type="dxa"/>
+            <w:shd w:val="clear" w:color="auto" w:fill="80340D" w:themeFill="accent2" w:themeFillShade="80"/>
+          </w:tcPr>
+          <w:p>
+            <w:pPr>
+              <w:rPr>
+                <w:sz w:val="18"/>
+                <w:szCs w:val="18"/>
+              </w:rPr>
+            </w:pPr>
+            <w:r>
+              <w:rPr>
+                <w:sz w:val="18"/>
+                <w:szCs w:val="18"/>
+              </w:rPr>
+              <w:t>Nom du constructeur d’avion</w:t>
+            </w:r>
+          </w:p>
+        </w:tc>
+        <w:tc>
+          <w:tcPr>
+            <w:tcW w:w="1701" w:type="dxa"/>
+            <w:shd w:val="clear" w:color="auto" w:fill="80340D" w:themeFill="accent2" w:themeFillShade="80"/>
+          </w:tcPr>
+          <w:p>
+            <w:pPr>
+              <w:rPr>
+                <w:sz w:val="18"/>
+                <w:szCs w:val="18"/>
+              </w:rPr>
+            </w:pPr>
+            <w:r>
+              <w:rPr>
+                <w:sz w:val="18"/>
+                <w:szCs w:val="18"/>
+              </w:rPr>
+              <w:t>Alphabétique</w:t>
+            </w:r>
+          </w:p>
+        </w:tc>
+        <w:tc>
+          <w:tcPr>
+            <w:tcW w:w="1134" w:type="dxa"/>
+            <w:shd w:val="clear" w:color="auto" w:fill="80340D" w:themeFill="accent2" w:themeFillShade="80"/>
+          </w:tcPr>
+          <w:p>
+            <w:pPr>
+              <w:rPr>
+                <w:sz w:val="18"/>
+                <w:szCs w:val="18"/>
+              </w:rPr>
+            </w:pPr>
+            <w:r>
+              <w:rPr>
+                <w:sz w:val="18"/>
+                <w:szCs w:val="18"/>
+              </w:rPr>
+              <w:t>100</w:t>
+            </w:r>
+          </w:p>
+        </w:tc>
+        <w:tc>
+          <w:tcPr>
+            <w:tcW w:w="2268" w:type="dxa"/>
+            <w:shd w:val="clear" w:color="auto" w:fill="80340D" w:themeFill="accent2" w:themeFillShade="80"/>
+          </w:tcPr>
+          <w:p>
+            <w:pPr>
+              <w:rPr>
+                <w:sz w:val="18"/>
+                <w:szCs w:val="18"/>
+              </w:rPr>
+            </w:pPr>
+            <w:r>
+              <w:rPr>
+                <w:sz w:val="18"/>
+                <w:szCs w:val="18"/>
+              </w:rPr>
+              <w:t>Obligatoire,</w:t>
+            </w:r>
+            <w:r>
+              <w:rPr>
+                <w:sz w:val="18"/>
+                <w:szCs w:val="18"/>
+              </w:rPr>
+              <w:t xml:space="preserve"> </w:t>
+            </w:r>
+            <w:r>
+              <w:rPr>
+                <w:sz w:val="18"/>
+                <w:szCs w:val="18"/>
+              </w:rPr>
+              <w:t>&gt;1 caractère</w:t>
+            </w:r>
+          </w:p>
         </w:tc>
       </w:tr>
       <w:tr>
         <w:tc>
           <w:tcPr>
-            <w:tcW w:w="1812" w:type="dxa"/>
-          </w:tcPr>
-          <w:p>
+            <w:tcW w:w="3119" w:type="dxa"/>
+            <w:shd w:val="clear" w:color="auto" w:fill="80340D" w:themeFill="accent2" w:themeFillShade="80"/>
+          </w:tcPr>
+          <w:p>
+            <w:pPr>
+              <w:rPr>
+                <w:sz w:val="18"/>
+                <w:szCs w:val="18"/>
+              </w:rPr>
+            </w:pPr>
             <w:proofErr w:type="spellStart"/>
             <w:r>
-              <w:t>Avion_n</w:t>
-            </w:r>
-            <w:r>
-              <w:t>ombre</w:t>
-            </w:r>
-            <w:r>
-              <w:t>_</w:t>
-            </w:r>
-            <w:r>
-              <w:t>place</w:t>
+              <w:rPr>
+                <w:sz w:val="18"/>
+                <w:szCs w:val="18"/>
+              </w:rPr>
+              <w:t>Type_puissance_moteur</w:t>
             </w:r>
             <w:proofErr w:type="spellEnd"/>
           </w:p>
         </w:tc>
         <w:tc>
           <w:tcPr>
-            <w:tcW w:w="1812" w:type="dxa"/>
-          </w:tcPr>
-          <w:p/>
-        </w:tc>
-        <w:tc>
-          <w:tcPr>
-            <w:tcW w:w="1812" w:type="dxa"/>
-          </w:tcPr>
-          <w:p/>
-        </w:tc>
-        <w:tc>
-          <w:tcPr>
-            <w:tcW w:w="1813" w:type="dxa"/>
-          </w:tcPr>
-          <w:p/>
-        </w:tc>
-        <w:tc>
-          <w:tcPr>
-            <w:tcW w:w="1813" w:type="dxa"/>
-          </w:tcPr>
-          <w:p/>
+            <w:tcW w:w="2410" w:type="dxa"/>
+            <w:shd w:val="clear" w:color="auto" w:fill="80340D" w:themeFill="accent2" w:themeFillShade="80"/>
+          </w:tcPr>
+          <w:p>
+            <w:pPr>
+              <w:rPr>
+                <w:sz w:val="18"/>
+                <w:szCs w:val="18"/>
+              </w:rPr>
+            </w:pPr>
+            <w:r>
+              <w:rPr>
+                <w:sz w:val="18"/>
+                <w:szCs w:val="18"/>
+              </w:rPr>
+              <w:t xml:space="preserve">Puissance du </w:t>
+            </w:r>
+            <w:r>
+              <w:rPr>
+                <w:sz w:val="18"/>
+                <w:szCs w:val="18"/>
+              </w:rPr>
+              <w:t>moteur du type d’avion</w:t>
+            </w:r>
+          </w:p>
+        </w:tc>
+        <w:tc>
+          <w:tcPr>
+            <w:tcW w:w="1701" w:type="dxa"/>
+            <w:shd w:val="clear" w:color="auto" w:fill="80340D" w:themeFill="accent2" w:themeFillShade="80"/>
+          </w:tcPr>
+          <w:p>
+            <w:pPr>
+              <w:rPr>
+                <w:sz w:val="18"/>
+                <w:szCs w:val="18"/>
+              </w:rPr>
+            </w:pPr>
+            <w:r>
+              <w:rPr>
+                <w:sz w:val="18"/>
+                <w:szCs w:val="18"/>
+              </w:rPr>
+              <w:t>Numérique</w:t>
+            </w:r>
+          </w:p>
+        </w:tc>
+        <w:tc>
+          <w:tcPr>
+            <w:tcW w:w="1134" w:type="dxa"/>
+            <w:shd w:val="clear" w:color="auto" w:fill="80340D" w:themeFill="accent2" w:themeFillShade="80"/>
+          </w:tcPr>
+          <w:p>
+            <w:pPr>
+              <w:rPr>
+                <w:sz w:val="18"/>
+                <w:szCs w:val="18"/>
+              </w:rPr>
+            </w:pPr>
+            <w:r>
+              <w:rPr>
+                <w:sz w:val="18"/>
+                <w:szCs w:val="18"/>
+              </w:rPr>
+              <w:t>100</w:t>
+            </w:r>
+          </w:p>
+        </w:tc>
+        <w:tc>
+          <w:tcPr>
+            <w:tcW w:w="2268" w:type="dxa"/>
+            <w:shd w:val="clear" w:color="auto" w:fill="80340D" w:themeFill="accent2" w:themeFillShade="80"/>
+          </w:tcPr>
+          <w:p>
+            <w:pPr>
+              <w:rPr>
+                <w:sz w:val="18"/>
+                <w:szCs w:val="18"/>
+              </w:rPr>
+            </w:pPr>
+          </w:p>
         </w:tc>
       </w:tr>
       <w:tr>
         <w:tc>
           <w:tcPr>
-            <w:tcW w:w="1812" w:type="dxa"/>
-          </w:tcPr>
-          <w:p/>
-        </w:tc>
-        <w:tc>
-          <w:tcPr>
-            <w:tcW w:w="1812" w:type="dxa"/>
-          </w:tcPr>
-          <w:p/>
-        </w:tc>
-        <w:tc>
-          <w:tcPr>
-            <w:tcW w:w="1812" w:type="dxa"/>
-          </w:tcPr>
-          <w:p/>
-        </w:tc>
-        <w:tc>
-          <w:tcPr>
-            <w:tcW w:w="1813" w:type="dxa"/>
-          </w:tcPr>
-          <w:p/>
-        </w:tc>
-        <w:tc>
-          <w:tcPr>
-            <w:tcW w:w="1813" w:type="dxa"/>
-          </w:tcPr>
-          <w:p/>
+            <w:tcW w:w="3119" w:type="dxa"/>
+            <w:shd w:val="clear" w:color="auto" w:fill="80340D" w:themeFill="accent2" w:themeFillShade="80"/>
+          </w:tcPr>
+          <w:p>
+            <w:pPr>
+              <w:rPr>
+                <w:sz w:val="18"/>
+                <w:szCs w:val="18"/>
+              </w:rPr>
+            </w:pPr>
+            <w:proofErr w:type="spellStart"/>
+            <w:r>
+              <w:rPr>
+                <w:sz w:val="18"/>
+                <w:szCs w:val="18"/>
+              </w:rPr>
+              <w:t>Type_nombre_places</w:t>
+            </w:r>
+            <w:proofErr w:type="spellEnd"/>
+          </w:p>
+        </w:tc>
+        <w:tc>
+          <w:tcPr>
+            <w:tcW w:w="2410" w:type="dxa"/>
+            <w:shd w:val="clear" w:color="auto" w:fill="80340D" w:themeFill="accent2" w:themeFillShade="80"/>
+          </w:tcPr>
+          <w:p>
+            <w:pPr>
+              <w:rPr>
+                <w:sz w:val="18"/>
+                <w:szCs w:val="18"/>
+              </w:rPr>
+            </w:pPr>
+            <w:r>
+              <w:rPr>
+                <w:sz w:val="18"/>
+                <w:szCs w:val="18"/>
+              </w:rPr>
+              <w:t>N</w:t>
+            </w:r>
+            <w:r>
+              <w:rPr>
+                <w:sz w:val="18"/>
+                <w:szCs w:val="18"/>
+              </w:rPr>
+              <w:t>om</w:t>
+            </w:r>
+            <w:r>
+              <w:rPr>
+                <w:sz w:val="18"/>
+                <w:szCs w:val="18"/>
+              </w:rPr>
+              <w:t>bre de places du type d’avion</w:t>
+            </w:r>
+          </w:p>
+        </w:tc>
+        <w:tc>
+          <w:tcPr>
+            <w:tcW w:w="1701" w:type="dxa"/>
+            <w:shd w:val="clear" w:color="auto" w:fill="80340D" w:themeFill="accent2" w:themeFillShade="80"/>
+          </w:tcPr>
+          <w:p>
+            <w:pPr>
+              <w:rPr>
+                <w:sz w:val="18"/>
+                <w:szCs w:val="18"/>
+              </w:rPr>
+            </w:pPr>
+            <w:r>
+              <w:rPr>
+                <w:sz w:val="18"/>
+                <w:szCs w:val="18"/>
+              </w:rPr>
+              <w:t>Numérique</w:t>
+            </w:r>
+          </w:p>
+        </w:tc>
+        <w:tc>
+          <w:tcPr>
+            <w:tcW w:w="1134" w:type="dxa"/>
+            <w:shd w:val="clear" w:color="auto" w:fill="80340D" w:themeFill="accent2" w:themeFillShade="80"/>
+          </w:tcPr>
+          <w:p>
+            <w:pPr>
+              <w:rPr>
+                <w:sz w:val="18"/>
+                <w:szCs w:val="18"/>
+              </w:rPr>
+            </w:pPr>
+            <w:r>
+              <w:rPr>
+                <w:sz w:val="18"/>
+                <w:szCs w:val="18"/>
+              </w:rPr>
+              <w:t>100</w:t>
+            </w:r>
+          </w:p>
+        </w:tc>
+        <w:tc>
+          <w:tcPr>
+            <w:tcW w:w="2268" w:type="dxa"/>
+            <w:shd w:val="clear" w:color="auto" w:fill="80340D" w:themeFill="accent2" w:themeFillShade="80"/>
+          </w:tcPr>
+          <w:p>
+            <w:pPr>
+              <w:rPr>
+                <w:sz w:val="18"/>
+                <w:szCs w:val="18"/>
+              </w:rPr>
+            </w:pPr>
+            <w:r>
+              <w:rPr>
+                <w:sz w:val="18"/>
+                <w:szCs w:val="18"/>
+              </w:rPr>
+              <w:t>Obligatoire,</w:t>
+            </w:r>
+            <w:r>
+              <w:rPr>
+                <w:sz w:val="18"/>
+                <w:szCs w:val="18"/>
+              </w:rPr>
+              <w:t xml:space="preserve"> </w:t>
+            </w:r>
+            <w:r>
+              <w:rPr>
+                <w:sz w:val="18"/>
+                <w:szCs w:val="18"/>
+              </w:rPr>
+              <w:t>&gt;1 caractère</w:t>
+            </w:r>
+          </w:p>
         </w:tc>
       </w:tr>
       <w:tr>
         <w:tc>
           <w:tcPr>
-            <w:tcW w:w="1812" w:type="dxa"/>
-          </w:tcPr>
-          <w:p>
-            <w:proofErr w:type="spellStart"/>
-            <w:r>
-              <w:t>Societe_id</w:t>
-            </w:r>
-            <w:proofErr w:type="spellEnd"/>
-          </w:p>
-        </w:tc>
-        <w:tc>
-          <w:tcPr>
-            <w:tcW w:w="1812" w:type="dxa"/>
-          </w:tcPr>
-          <w:p/>
-        </w:tc>
-        <w:tc>
-          <w:tcPr>
-            <w:tcW w:w="1812" w:type="dxa"/>
-          </w:tcPr>
-          <w:p/>
-        </w:tc>
-        <w:tc>
-          <w:tcPr>
-            <w:tcW w:w="1813" w:type="dxa"/>
-          </w:tcPr>
-          <w:p/>
-        </w:tc>
-        <w:tc>
-          <w:tcPr>
-            <w:tcW w:w="1813" w:type="dxa"/>
-          </w:tcPr>
-          <w:p/>
+            <w:tcW w:w="3119" w:type="dxa"/>
+          </w:tcPr>
+          <w:p>
+            <w:pPr>
+              <w:rPr>
+                <w:sz w:val="18"/>
+                <w:szCs w:val="18"/>
+              </w:rPr>
+            </w:pPr>
+          </w:p>
+        </w:tc>
+        <w:tc>
+          <w:tcPr>
+            <w:tcW w:w="2410" w:type="dxa"/>
+          </w:tcPr>
+          <w:p>
+            <w:pPr>
+              <w:rPr>
+                <w:sz w:val="18"/>
+                <w:szCs w:val="18"/>
+              </w:rPr>
+            </w:pPr>
+          </w:p>
+        </w:tc>
+        <w:tc>
+          <w:tcPr>
+            <w:tcW w:w="1701" w:type="dxa"/>
+          </w:tcPr>
+          <w:p>
+            <w:pPr>
+              <w:rPr>
+                <w:sz w:val="18"/>
+                <w:szCs w:val="18"/>
+              </w:rPr>
+            </w:pPr>
+          </w:p>
+        </w:tc>
+        <w:tc>
+          <w:tcPr>
+            <w:tcW w:w="1134" w:type="dxa"/>
+          </w:tcPr>
+          <w:p>
+            <w:pPr>
+              <w:rPr>
+                <w:sz w:val="18"/>
+                <w:szCs w:val="18"/>
+              </w:rPr>
+            </w:pPr>
+          </w:p>
+        </w:tc>
+        <w:tc>
+          <w:tcPr>
+            <w:tcW w:w="2268" w:type="dxa"/>
+          </w:tcPr>
+          <w:p>
+            <w:pPr>
+              <w:rPr>
+                <w:sz w:val="18"/>
+                <w:szCs w:val="18"/>
+              </w:rPr>
+            </w:pPr>
+          </w:p>
         </w:tc>
       </w:tr>
       <w:tr>
         <w:tc>
           <w:tcPr>
-            <w:tcW w:w="1812" w:type="dxa"/>
-          </w:tcPr>
-          <w:p>
+            <w:tcW w:w="3119" w:type="dxa"/>
+            <w:shd w:val="clear" w:color="auto" w:fill="0C3512" w:themeFill="accent3" w:themeFillShade="80"/>
+          </w:tcPr>
+          <w:p>
+            <w:pPr>
+              <w:rPr>
+                <w:sz w:val="18"/>
+                <w:szCs w:val="18"/>
+              </w:rPr>
+            </w:pPr>
             <w:proofErr w:type="spellStart"/>
             <w:r>
-              <w:t>Societe_</w:t>
-            </w:r>
-            <w:r>
-              <w:t>nom</w:t>
+              <w:rPr>
+                <w:sz w:val="18"/>
+                <w:szCs w:val="18"/>
+              </w:rPr>
+              <w:t>P</w:t>
+            </w:r>
+            <w:r>
+              <w:rPr>
+                <w:sz w:val="18"/>
+                <w:szCs w:val="18"/>
+              </w:rPr>
+              <w:t>roprietaire</w:t>
+            </w:r>
+            <w:r>
+              <w:rPr>
+                <w:sz w:val="18"/>
+                <w:szCs w:val="18"/>
+              </w:rPr>
+              <w:t>_id</w:t>
             </w:r>
             <w:proofErr w:type="spellEnd"/>
           </w:p>
         </w:tc>
         <w:tc>
           <w:tcPr>
-            <w:tcW w:w="1812" w:type="dxa"/>
-          </w:tcPr>
-          <w:p/>
-        </w:tc>
-        <w:tc>
-          <w:tcPr>
-            <w:tcW w:w="1812" w:type="dxa"/>
-          </w:tcPr>
-          <w:p/>
-        </w:tc>
-        <w:tc>
-          <w:tcPr>
-            <w:tcW w:w="1813" w:type="dxa"/>
-          </w:tcPr>
-          <w:p/>
-        </w:tc>
-        <w:tc>
-          <w:tcPr>
-            <w:tcW w:w="1813" w:type="dxa"/>
-          </w:tcPr>
-          <w:p/>
+            <w:tcW w:w="2410" w:type="dxa"/>
+            <w:shd w:val="clear" w:color="auto" w:fill="0C3512" w:themeFill="accent3" w:themeFillShade="80"/>
+          </w:tcPr>
+          <w:p>
+            <w:pPr>
+              <w:rPr>
+                <w:sz w:val="18"/>
+                <w:szCs w:val="18"/>
+              </w:rPr>
+            </w:pPr>
+            <w:r>
+              <w:rPr>
+                <w:sz w:val="18"/>
+                <w:szCs w:val="18"/>
+              </w:rPr>
+              <w:t xml:space="preserve">Identifiant </w:t>
+            </w:r>
+            <w:r>
+              <w:rPr>
+                <w:sz w:val="18"/>
+                <w:szCs w:val="18"/>
+              </w:rPr>
+              <w:t xml:space="preserve">du propriétaire </w:t>
+            </w:r>
+            <w:r>
+              <w:rPr>
+                <w:sz w:val="18"/>
+                <w:szCs w:val="18"/>
+              </w:rPr>
+              <w:t>de l’avion</w:t>
+            </w:r>
+          </w:p>
+        </w:tc>
+        <w:tc>
+          <w:tcPr>
+            <w:tcW w:w="1701" w:type="dxa"/>
+            <w:shd w:val="clear" w:color="auto" w:fill="0C3512" w:themeFill="accent3" w:themeFillShade="80"/>
+          </w:tcPr>
+          <w:p>
+            <w:pPr>
+              <w:rPr>
+                <w:sz w:val="18"/>
+                <w:szCs w:val="18"/>
+              </w:rPr>
+            </w:pPr>
+            <w:r>
+              <w:rPr>
+                <w:sz w:val="18"/>
+                <w:szCs w:val="18"/>
+              </w:rPr>
+              <w:t>Numérique</w:t>
+            </w:r>
+          </w:p>
+        </w:tc>
+        <w:tc>
+          <w:tcPr>
+            <w:tcW w:w="1134" w:type="dxa"/>
+            <w:shd w:val="clear" w:color="auto" w:fill="0C3512" w:themeFill="accent3" w:themeFillShade="80"/>
+          </w:tcPr>
+          <w:p>
+            <w:pPr>
+              <w:rPr>
+                <w:sz w:val="18"/>
+                <w:szCs w:val="18"/>
+              </w:rPr>
+            </w:pPr>
+            <w:r>
+              <w:rPr>
+                <w:sz w:val="18"/>
+                <w:szCs w:val="18"/>
+              </w:rPr>
+              <w:t>11</w:t>
+            </w:r>
+          </w:p>
+        </w:tc>
+        <w:tc>
+          <w:tcPr>
+            <w:tcW w:w="2268" w:type="dxa"/>
+            <w:shd w:val="clear" w:color="auto" w:fill="0C3512" w:themeFill="accent3" w:themeFillShade="80"/>
+          </w:tcPr>
+          <w:p>
+            <w:pPr>
+              <w:rPr>
+                <w:sz w:val="18"/>
+                <w:szCs w:val="18"/>
+              </w:rPr>
+            </w:pPr>
+            <w:r>
+              <w:rPr>
+                <w:sz w:val="18"/>
+                <w:szCs w:val="18"/>
+              </w:rPr>
+              <w:t>Identifiant, auto incrémenté</w:t>
+            </w:r>
+          </w:p>
         </w:tc>
       </w:tr>
       <w:tr>
         <w:tc>
           <w:tcPr>
-            <w:tcW w:w="1812" w:type="dxa"/>
-          </w:tcPr>
-          <w:p>
+            <w:tcW w:w="3119" w:type="dxa"/>
+            <w:shd w:val="clear" w:color="auto" w:fill="0C3512" w:themeFill="accent3" w:themeFillShade="80"/>
+          </w:tcPr>
+          <w:p>
+            <w:pPr>
+              <w:rPr>
+                <w:sz w:val="18"/>
+                <w:szCs w:val="18"/>
+              </w:rPr>
+            </w:pPr>
             <w:proofErr w:type="spellStart"/>
             <w:r>
-              <w:t>Societe_</w:t>
-            </w:r>
-            <w:r>
-              <w:t>adresse</w:t>
+              <w:rPr>
+                <w:sz w:val="18"/>
+                <w:szCs w:val="18"/>
+              </w:rPr>
+              <w:t>Proprietaire</w:t>
+            </w:r>
+            <w:r>
+              <w:rPr>
+                <w:sz w:val="18"/>
+                <w:szCs w:val="18"/>
+              </w:rPr>
+              <w:t>_type</w:t>
             </w:r>
             <w:proofErr w:type="spellEnd"/>
           </w:p>
         </w:tc>
         <w:tc>
           <w:tcPr>
-            <w:tcW w:w="1812" w:type="dxa"/>
-          </w:tcPr>
-          <w:p/>
-        </w:tc>
-        <w:tc>
-          <w:tcPr>
-            <w:tcW w:w="1812" w:type="dxa"/>
-          </w:tcPr>
-          <w:p/>
-        </w:tc>
-        <w:tc>
-          <w:tcPr>
-            <w:tcW w:w="1813" w:type="dxa"/>
-          </w:tcPr>
-          <w:p/>
-        </w:tc>
-        <w:tc>
-          <w:tcPr>
-            <w:tcW w:w="1813" w:type="dxa"/>
-          </w:tcPr>
-          <w:p/>
+            <w:tcW w:w="2410" w:type="dxa"/>
+            <w:shd w:val="clear" w:color="auto" w:fill="0C3512" w:themeFill="accent3" w:themeFillShade="80"/>
+          </w:tcPr>
+          <w:p>
+            <w:pPr>
+              <w:rPr>
+                <w:sz w:val="18"/>
+                <w:szCs w:val="18"/>
+              </w:rPr>
+            </w:pPr>
+            <w:r>
+              <w:rPr>
+                <w:sz w:val="18"/>
+                <w:szCs w:val="18"/>
+              </w:rPr>
+              <w:t>Type de propriétaire de l’avion</w:t>
+            </w:r>
+            <w:r>
+              <w:rPr>
+                <w:sz w:val="18"/>
+                <w:szCs w:val="18"/>
+              </w:rPr>
+              <w:t xml:space="preserve"> (société, particulier)</w:t>
+            </w:r>
+          </w:p>
+        </w:tc>
+        <w:tc>
+          <w:tcPr>
+            <w:tcW w:w="1701" w:type="dxa"/>
+            <w:shd w:val="clear" w:color="auto" w:fill="0C3512" w:themeFill="accent3" w:themeFillShade="80"/>
+          </w:tcPr>
+          <w:p>
+            <w:pPr>
+              <w:rPr>
+                <w:sz w:val="18"/>
+                <w:szCs w:val="18"/>
+              </w:rPr>
+            </w:pPr>
+            <w:r>
+              <w:rPr>
+                <w:sz w:val="18"/>
+                <w:szCs w:val="18"/>
+              </w:rPr>
+              <w:t>Alphabétique</w:t>
+            </w:r>
+          </w:p>
+        </w:tc>
+        <w:tc>
+          <w:tcPr>
+            <w:tcW w:w="1134" w:type="dxa"/>
+            <w:shd w:val="clear" w:color="auto" w:fill="0C3512" w:themeFill="accent3" w:themeFillShade="80"/>
+          </w:tcPr>
+          <w:p>
+            <w:pPr>
+              <w:rPr>
+                <w:sz w:val="18"/>
+                <w:szCs w:val="18"/>
+              </w:rPr>
+            </w:pPr>
+            <w:r>
+              <w:rPr>
+                <w:sz w:val="18"/>
+                <w:szCs w:val="18"/>
+              </w:rPr>
+              <w:t>100</w:t>
+            </w:r>
+          </w:p>
+        </w:tc>
+        <w:tc>
+          <w:tcPr>
+            <w:tcW w:w="2268" w:type="dxa"/>
+            <w:shd w:val="clear" w:color="auto" w:fill="0C3512" w:themeFill="accent3" w:themeFillShade="80"/>
+          </w:tcPr>
+          <w:p>
+            <w:pPr>
+              <w:rPr>
+                <w:sz w:val="18"/>
+                <w:szCs w:val="18"/>
+              </w:rPr>
+            </w:pPr>
+            <w:r>
+              <w:rPr>
+                <w:sz w:val="18"/>
+                <w:szCs w:val="18"/>
+              </w:rPr>
+              <w:t>Obligatoire,</w:t>
+            </w:r>
+            <w:r>
+              <w:rPr>
+                <w:sz w:val="18"/>
+                <w:szCs w:val="18"/>
+              </w:rPr>
+              <w:t xml:space="preserve"> </w:t>
+            </w:r>
+            <w:r>
+              <w:rPr>
+                <w:sz w:val="18"/>
+                <w:szCs w:val="18"/>
+              </w:rPr>
+              <w:t>&gt;1 caractère</w:t>
+            </w:r>
+          </w:p>
         </w:tc>
       </w:tr>
       <w:tr>
         <w:tc>
           <w:tcPr>
-            <w:tcW w:w="1812" w:type="dxa"/>
-          </w:tcPr>
-          <w:p>
+            <w:tcW w:w="3119" w:type="dxa"/>
+            <w:shd w:val="clear" w:color="auto" w:fill="0C3512" w:themeFill="accent3" w:themeFillShade="80"/>
+          </w:tcPr>
+          <w:p>
+            <w:pPr>
+              <w:rPr>
+                <w:sz w:val="18"/>
+                <w:szCs w:val="18"/>
+              </w:rPr>
+            </w:pPr>
             <w:proofErr w:type="spellStart"/>
             <w:r>
-              <w:t>Societe_</w:t>
-            </w:r>
-            <w:r>
-              <w:t>numero</w:t>
-            </w:r>
-            <w:r>
-              <w:t>_</w:t>
-            </w:r>
-            <w:r>
-              <w:t>t</w:t>
-            </w:r>
-            <w:r>
-              <w:t>e</w:t>
-            </w:r>
-            <w:r>
-              <w:t>l</w:t>
-            </w:r>
-            <w:r>
-              <w:t>e</w:t>
-            </w:r>
-            <w:r>
-              <w:t>phone</w:t>
+              <w:rPr>
+                <w:sz w:val="18"/>
+                <w:szCs w:val="18"/>
+              </w:rPr>
+              <w:t>Proprietaire</w:t>
             </w:r>
             <w:proofErr w:type="spellEnd"/>
-          </w:p>
-        </w:tc>
-        <w:tc>
-          <w:tcPr>
-            <w:tcW w:w="1812" w:type="dxa"/>
-          </w:tcPr>
-          <w:p/>
-        </w:tc>
-        <w:tc>
-          <w:tcPr>
-            <w:tcW w:w="1812" w:type="dxa"/>
-          </w:tcPr>
-          <w:p/>
-        </w:tc>
-        <w:tc>
-          <w:tcPr>
-            <w:tcW w:w="1813" w:type="dxa"/>
-          </w:tcPr>
-          <w:p/>
-        </w:tc>
-        <w:tc>
-          <w:tcPr>
-            <w:tcW w:w="1813" w:type="dxa"/>
-          </w:tcPr>
-          <w:p/>
+            <w:r>
+              <w:rPr>
+                <w:sz w:val="18"/>
+                <w:szCs w:val="18"/>
+              </w:rPr>
+              <w:t xml:space="preserve"> </w:t>
+            </w:r>
+            <w:r>
+              <w:rPr>
+                <w:sz w:val="18"/>
+                <w:szCs w:val="18"/>
+              </w:rPr>
+              <w:t>_nom</w:t>
+            </w:r>
+          </w:p>
+        </w:tc>
+        <w:tc>
+          <w:tcPr>
+            <w:tcW w:w="2410" w:type="dxa"/>
+            <w:shd w:val="clear" w:color="auto" w:fill="0C3512" w:themeFill="accent3" w:themeFillShade="80"/>
+          </w:tcPr>
+          <w:p>
+            <w:pPr>
+              <w:rPr>
+                <w:sz w:val="18"/>
+                <w:szCs w:val="18"/>
+              </w:rPr>
+            </w:pPr>
+            <w:r>
+              <w:rPr>
+                <w:sz w:val="18"/>
+                <w:szCs w:val="18"/>
+              </w:rPr>
+              <w:t>Nom du propriétaire</w:t>
+            </w:r>
+          </w:p>
+        </w:tc>
+        <w:tc>
+          <w:tcPr>
+            <w:tcW w:w="1701" w:type="dxa"/>
+            <w:shd w:val="clear" w:color="auto" w:fill="0C3512" w:themeFill="accent3" w:themeFillShade="80"/>
+          </w:tcPr>
+          <w:p>
+            <w:pPr>
+              <w:rPr>
+                <w:sz w:val="18"/>
+                <w:szCs w:val="18"/>
+              </w:rPr>
+            </w:pPr>
+            <w:r>
+              <w:rPr>
+                <w:sz w:val="18"/>
+                <w:szCs w:val="18"/>
+              </w:rPr>
+              <w:t>A</w:t>
+            </w:r>
+            <w:r>
+              <w:rPr>
+                <w:sz w:val="18"/>
+                <w:szCs w:val="18"/>
+              </w:rPr>
+              <w:t>lpha</w:t>
+            </w:r>
+            <w:r>
+              <w:rPr>
+                <w:sz w:val="18"/>
+                <w:szCs w:val="18"/>
+              </w:rPr>
+              <w:t>bétique</w:t>
+            </w:r>
+          </w:p>
+        </w:tc>
+        <w:tc>
+          <w:tcPr>
+            <w:tcW w:w="1134" w:type="dxa"/>
+            <w:shd w:val="clear" w:color="auto" w:fill="0C3512" w:themeFill="accent3" w:themeFillShade="80"/>
+          </w:tcPr>
+          <w:p>
+            <w:pPr>
+              <w:rPr>
+                <w:sz w:val="18"/>
+                <w:szCs w:val="18"/>
+              </w:rPr>
+            </w:pPr>
+            <w:r>
+              <w:rPr>
+                <w:sz w:val="18"/>
+                <w:szCs w:val="18"/>
+              </w:rPr>
+              <w:t>100</w:t>
+            </w:r>
+          </w:p>
+        </w:tc>
+        <w:tc>
+          <w:tcPr>
+            <w:tcW w:w="2268" w:type="dxa"/>
+            <w:shd w:val="clear" w:color="auto" w:fill="0C3512" w:themeFill="accent3" w:themeFillShade="80"/>
+          </w:tcPr>
+          <w:p>
+            <w:pPr>
+              <w:rPr>
+                <w:sz w:val="18"/>
+                <w:szCs w:val="18"/>
+              </w:rPr>
+            </w:pPr>
+            <w:r>
+              <w:rPr>
+                <w:sz w:val="18"/>
+                <w:szCs w:val="18"/>
+              </w:rPr>
+              <w:t>Obligatoire,</w:t>
+            </w:r>
+            <w:r>
+              <w:rPr>
+                <w:sz w:val="18"/>
+                <w:szCs w:val="18"/>
+              </w:rPr>
+              <w:t xml:space="preserve"> </w:t>
+            </w:r>
+            <w:r>
+              <w:rPr>
+                <w:sz w:val="18"/>
+                <w:szCs w:val="18"/>
+              </w:rPr>
+              <w:t>&gt;1 caractère</w:t>
+            </w:r>
+          </w:p>
         </w:tc>
       </w:tr>
       <w:tr>
         <w:tc>
           <w:tcPr>
-            <w:tcW w:w="1812" w:type="dxa"/>
-          </w:tcPr>
-          <w:p>
+            <w:tcW w:w="3119" w:type="dxa"/>
+            <w:shd w:val="clear" w:color="auto" w:fill="0C3512" w:themeFill="accent3" w:themeFillShade="80"/>
+          </w:tcPr>
+          <w:p>
+            <w:pPr>
+              <w:rPr>
+                <w:sz w:val="18"/>
+                <w:szCs w:val="18"/>
+              </w:rPr>
+            </w:pPr>
             <w:proofErr w:type="spellStart"/>
             <w:r>
-              <w:t>Societe_</w:t>
-            </w:r>
-            <w:r>
-              <w:t>date_achat</w:t>
-            </w:r>
-            <w:r>
-              <w:t>_avion</w:t>
+              <w:rPr>
+                <w:sz w:val="18"/>
+                <w:szCs w:val="18"/>
+              </w:rPr>
+              <w:t>Proprietaire</w:t>
             </w:r>
             <w:proofErr w:type="spellEnd"/>
-          </w:p>
-        </w:tc>
-        <w:tc>
-          <w:tcPr>
-            <w:tcW w:w="1812" w:type="dxa"/>
-          </w:tcPr>
-          <w:p/>
-        </w:tc>
-        <w:tc>
-          <w:tcPr>
-            <w:tcW w:w="1812" w:type="dxa"/>
-          </w:tcPr>
-          <w:p/>
-        </w:tc>
-        <w:tc>
-          <w:tcPr>
-            <w:tcW w:w="1813" w:type="dxa"/>
-          </w:tcPr>
-          <w:p/>
-        </w:tc>
-        <w:tc>
-          <w:tcPr>
-            <w:tcW w:w="1813" w:type="dxa"/>
-          </w:tcPr>
-          <w:p/>
+            <w:r>
+              <w:rPr>
+                <w:sz w:val="18"/>
+                <w:szCs w:val="18"/>
+              </w:rPr>
+              <w:t xml:space="preserve"> </w:t>
+            </w:r>
+            <w:r>
+              <w:rPr>
+                <w:sz w:val="18"/>
+                <w:szCs w:val="18"/>
+              </w:rPr>
+              <w:t>_adresse</w:t>
+            </w:r>
+          </w:p>
+        </w:tc>
+        <w:tc>
+          <w:tcPr>
+            <w:tcW w:w="2410" w:type="dxa"/>
+            <w:shd w:val="clear" w:color="auto" w:fill="0C3512" w:themeFill="accent3" w:themeFillShade="80"/>
+          </w:tcPr>
+          <w:p>
+            <w:pPr>
+              <w:rPr>
+                <w:sz w:val="18"/>
+                <w:szCs w:val="18"/>
+              </w:rPr>
+            </w:pPr>
+            <w:r>
+              <w:rPr>
+                <w:sz w:val="18"/>
+                <w:szCs w:val="18"/>
+              </w:rPr>
+              <w:t>Adresse du propriétaire</w:t>
+            </w:r>
+          </w:p>
+        </w:tc>
+        <w:tc>
+          <w:tcPr>
+            <w:tcW w:w="1701" w:type="dxa"/>
+            <w:shd w:val="clear" w:color="auto" w:fill="0C3512" w:themeFill="accent3" w:themeFillShade="80"/>
+          </w:tcPr>
+          <w:p>
+            <w:pPr>
+              <w:rPr>
+                <w:sz w:val="18"/>
+                <w:szCs w:val="18"/>
+              </w:rPr>
+            </w:pPr>
+            <w:r>
+              <w:rPr>
+                <w:sz w:val="18"/>
+                <w:szCs w:val="18"/>
+              </w:rPr>
+              <w:t>Alphanumérique</w:t>
+            </w:r>
+          </w:p>
+        </w:tc>
+        <w:tc>
+          <w:tcPr>
+            <w:tcW w:w="1134" w:type="dxa"/>
+            <w:shd w:val="clear" w:color="auto" w:fill="0C3512" w:themeFill="accent3" w:themeFillShade="80"/>
+          </w:tcPr>
+          <w:p>
+            <w:pPr>
+              <w:rPr>
+                <w:sz w:val="18"/>
+                <w:szCs w:val="18"/>
+              </w:rPr>
+            </w:pPr>
+            <w:r>
+              <w:rPr>
+                <w:sz w:val="18"/>
+                <w:szCs w:val="18"/>
+              </w:rPr>
+              <w:t>255</w:t>
+            </w:r>
+          </w:p>
+        </w:tc>
+        <w:tc>
+          <w:tcPr>
+            <w:tcW w:w="2268" w:type="dxa"/>
+            <w:shd w:val="clear" w:color="auto" w:fill="0C3512" w:themeFill="accent3" w:themeFillShade="80"/>
+          </w:tcPr>
+          <w:p>
+            <w:pPr>
+              <w:rPr>
+                <w:sz w:val="18"/>
+                <w:szCs w:val="18"/>
+              </w:rPr>
+            </w:pPr>
+            <w:r>
+              <w:rPr>
+                <w:sz w:val="18"/>
+                <w:szCs w:val="18"/>
+              </w:rPr>
+              <w:t>Obligatoire,</w:t>
+            </w:r>
+            <w:r>
+              <w:rPr>
+                <w:sz w:val="18"/>
+                <w:szCs w:val="18"/>
+              </w:rPr>
+              <w:t xml:space="preserve"> </w:t>
+            </w:r>
+            <w:r>
+              <w:rPr>
+                <w:sz w:val="18"/>
+                <w:szCs w:val="18"/>
+              </w:rPr>
+              <w:t>&gt;1 caractère</w:t>
+            </w:r>
+          </w:p>
         </w:tc>
       </w:tr>
       <w:tr>
         <w:tc>
           <w:tcPr>
-            <w:tcW w:w="1812" w:type="dxa"/>
-          </w:tcPr>
-          <w:p/>
-        </w:tc>
-        <w:tc>
-          <w:tcPr>
-            <w:tcW w:w="1812" w:type="dxa"/>
-          </w:tcPr>
-          <w:p/>
-        </w:tc>
-        <w:tc>
-          <w:tcPr>
-            <w:tcW w:w="1812" w:type="dxa"/>
-          </w:tcPr>
-          <w:p/>
-        </w:tc>
-        <w:tc>
-          <w:tcPr>
-            <w:tcW w:w="1813" w:type="dxa"/>
-          </w:tcPr>
-          <w:p/>
-        </w:tc>
-        <w:tc>
-          <w:tcPr>
-            <w:tcW w:w="1813" w:type="dxa"/>
-          </w:tcPr>
-          <w:p/>
+            <w:tcW w:w="3119" w:type="dxa"/>
+            <w:shd w:val="clear" w:color="auto" w:fill="0C3512" w:themeFill="accent3" w:themeFillShade="80"/>
+          </w:tcPr>
+          <w:p>
+            <w:pPr>
+              <w:rPr>
+                <w:sz w:val="18"/>
+                <w:szCs w:val="18"/>
+              </w:rPr>
+            </w:pPr>
+            <w:proofErr w:type="spellStart"/>
+            <w:r>
+              <w:rPr>
+                <w:sz w:val="18"/>
+                <w:szCs w:val="18"/>
+              </w:rPr>
+              <w:t>Proprietaire</w:t>
+            </w:r>
+            <w:proofErr w:type="spellEnd"/>
+            <w:r>
+              <w:rPr>
+                <w:sz w:val="18"/>
+                <w:szCs w:val="18"/>
+              </w:rPr>
+              <w:t xml:space="preserve"> </w:t>
+            </w:r>
+            <w:r>
+              <w:rPr>
+                <w:sz w:val="18"/>
+                <w:szCs w:val="18"/>
+              </w:rPr>
+              <w:t>_</w:t>
+            </w:r>
+            <w:proofErr w:type="spellStart"/>
+            <w:r>
+              <w:rPr>
+                <w:sz w:val="18"/>
+                <w:szCs w:val="18"/>
+              </w:rPr>
+              <w:t>numero_telephone</w:t>
+            </w:r>
+            <w:proofErr w:type="spellEnd"/>
+          </w:p>
+        </w:tc>
+        <w:tc>
+          <w:tcPr>
+            <w:tcW w:w="2410" w:type="dxa"/>
+            <w:shd w:val="clear" w:color="auto" w:fill="0C3512" w:themeFill="accent3" w:themeFillShade="80"/>
+          </w:tcPr>
+          <w:p>
+            <w:pPr>
+              <w:rPr>
+                <w:sz w:val="18"/>
+                <w:szCs w:val="18"/>
+              </w:rPr>
+            </w:pPr>
+            <w:r>
+              <w:rPr>
+                <w:sz w:val="18"/>
+                <w:szCs w:val="18"/>
+              </w:rPr>
+              <w:t>Numéro de téléphone du propriétaire</w:t>
+            </w:r>
+          </w:p>
+        </w:tc>
+        <w:tc>
+          <w:tcPr>
+            <w:tcW w:w="1701" w:type="dxa"/>
+            <w:shd w:val="clear" w:color="auto" w:fill="0C3512" w:themeFill="accent3" w:themeFillShade="80"/>
+          </w:tcPr>
+          <w:p>
+            <w:pPr>
+              <w:rPr>
+                <w:sz w:val="18"/>
+                <w:szCs w:val="18"/>
+              </w:rPr>
+            </w:pPr>
+            <w:r>
+              <w:rPr>
+                <w:sz w:val="18"/>
+                <w:szCs w:val="18"/>
+              </w:rPr>
+              <w:t>Numérique</w:t>
+            </w:r>
+          </w:p>
+        </w:tc>
+        <w:tc>
+          <w:tcPr>
+            <w:tcW w:w="1134" w:type="dxa"/>
+            <w:shd w:val="clear" w:color="auto" w:fill="0C3512" w:themeFill="accent3" w:themeFillShade="80"/>
+          </w:tcPr>
+          <w:p>
+            <w:pPr>
+              <w:rPr>
+                <w:sz w:val="18"/>
+                <w:szCs w:val="18"/>
+              </w:rPr>
+            </w:pPr>
+            <w:r>
+              <w:rPr>
+                <w:sz w:val="18"/>
+                <w:szCs w:val="18"/>
+              </w:rPr>
+              <w:t>50</w:t>
+            </w:r>
+          </w:p>
+        </w:tc>
+        <w:tc>
+          <w:tcPr>
+            <w:tcW w:w="2268" w:type="dxa"/>
+            <w:shd w:val="clear" w:color="auto" w:fill="0C3512" w:themeFill="accent3" w:themeFillShade="80"/>
+          </w:tcPr>
+          <w:p>
+            <w:pPr>
+              <w:rPr>
+                <w:sz w:val="18"/>
+                <w:szCs w:val="18"/>
+              </w:rPr>
+            </w:pPr>
+            <w:r>
+              <w:rPr>
+                <w:sz w:val="18"/>
+                <w:szCs w:val="18"/>
+              </w:rPr>
+              <w:t>Obligatoire,</w:t>
+            </w:r>
+            <w:r>
+              <w:rPr>
+                <w:sz w:val="18"/>
+                <w:szCs w:val="18"/>
+              </w:rPr>
+              <w:t xml:space="preserve"> </w:t>
+            </w:r>
+            <w:r>
+              <w:rPr>
+                <w:sz w:val="18"/>
+                <w:szCs w:val="18"/>
+              </w:rPr>
+              <w:t>&gt;1 caractère</w:t>
+            </w:r>
+          </w:p>
         </w:tc>
       </w:tr>
       <w:tr>
         <w:tc>
           <w:tcPr>
-            <w:tcW w:w="1812" w:type="dxa"/>
-          </w:tcPr>
-          <w:p>
+            <w:tcW w:w="3119" w:type="dxa"/>
+            <w:shd w:val="clear" w:color="auto" w:fill="0C3512" w:themeFill="accent3" w:themeFillShade="80"/>
+          </w:tcPr>
+          <w:p>
+            <w:pPr>
+              <w:rPr>
+                <w:sz w:val="18"/>
+                <w:szCs w:val="18"/>
+              </w:rPr>
+            </w:pPr>
             <w:proofErr w:type="spellStart"/>
             <w:r>
-              <w:t>Particulier_i</w:t>
-            </w:r>
-            <w:r>
-              <w:t>d</w:t>
+              <w:rPr>
+                <w:sz w:val="18"/>
+                <w:szCs w:val="18"/>
+              </w:rPr>
+              <w:t>Proprietaire</w:t>
             </w:r>
             <w:proofErr w:type="spellEnd"/>
-          </w:p>
-        </w:tc>
-        <w:tc>
-          <w:tcPr>
-            <w:tcW w:w="1812" w:type="dxa"/>
-          </w:tcPr>
-          <w:p/>
-        </w:tc>
-        <w:tc>
-          <w:tcPr>
-            <w:tcW w:w="1812" w:type="dxa"/>
-          </w:tcPr>
-          <w:p/>
-        </w:tc>
-        <w:tc>
-          <w:tcPr>
-            <w:tcW w:w="1813" w:type="dxa"/>
-          </w:tcPr>
-          <w:p/>
-        </w:tc>
-        <w:tc>
-          <w:tcPr>
-            <w:tcW w:w="1813" w:type="dxa"/>
-          </w:tcPr>
-          <w:p/>
+            <w:r>
+              <w:rPr>
+                <w:sz w:val="18"/>
+                <w:szCs w:val="18"/>
+              </w:rPr>
+              <w:t xml:space="preserve"> </w:t>
+            </w:r>
+            <w:r>
+              <w:rPr>
+                <w:sz w:val="18"/>
+                <w:szCs w:val="18"/>
+              </w:rPr>
+              <w:t>_</w:t>
+            </w:r>
+            <w:proofErr w:type="spellStart"/>
+            <w:r>
+              <w:rPr>
+                <w:sz w:val="18"/>
+                <w:szCs w:val="18"/>
+              </w:rPr>
+              <w:t>date_achat_avion</w:t>
+            </w:r>
+            <w:proofErr w:type="spellEnd"/>
+          </w:p>
+        </w:tc>
+        <w:tc>
+          <w:tcPr>
+            <w:tcW w:w="2410" w:type="dxa"/>
+            <w:shd w:val="clear" w:color="auto" w:fill="0C3512" w:themeFill="accent3" w:themeFillShade="80"/>
+          </w:tcPr>
+          <w:p>
+            <w:pPr>
+              <w:rPr>
+                <w:sz w:val="18"/>
+                <w:szCs w:val="18"/>
+              </w:rPr>
+            </w:pPr>
+            <w:r>
+              <w:rPr>
+                <w:sz w:val="18"/>
+                <w:szCs w:val="18"/>
+              </w:rPr>
+              <w:t>Date d’achat de l’avion</w:t>
+            </w:r>
+          </w:p>
+        </w:tc>
+        <w:tc>
+          <w:tcPr>
+            <w:tcW w:w="1701" w:type="dxa"/>
+            <w:shd w:val="clear" w:color="auto" w:fill="0C3512" w:themeFill="accent3" w:themeFillShade="80"/>
+          </w:tcPr>
+          <w:p>
+            <w:pPr>
+              <w:rPr>
+                <w:sz w:val="18"/>
+                <w:szCs w:val="18"/>
+              </w:rPr>
+            </w:pPr>
+            <w:r>
+              <w:rPr>
+                <w:sz w:val="18"/>
+                <w:szCs w:val="18"/>
+              </w:rPr>
+              <w:t>Date</w:t>
+            </w:r>
+          </w:p>
+        </w:tc>
+        <w:tc>
+          <w:tcPr>
+            <w:tcW w:w="1134" w:type="dxa"/>
+            <w:shd w:val="clear" w:color="auto" w:fill="0C3512" w:themeFill="accent3" w:themeFillShade="80"/>
+          </w:tcPr>
+          <w:p>
+            <w:pPr>
+              <w:rPr>
+                <w:sz w:val="18"/>
+                <w:szCs w:val="18"/>
+              </w:rPr>
+            </w:pPr>
+          </w:p>
+        </w:tc>
+        <w:tc>
+          <w:tcPr>
+            <w:tcW w:w="2268" w:type="dxa"/>
+            <w:shd w:val="clear" w:color="auto" w:fill="0C3512" w:themeFill="accent3" w:themeFillShade="80"/>
+          </w:tcPr>
+          <w:p>
+            <w:pPr>
+              <w:rPr>
+                <w:sz w:val="18"/>
+                <w:szCs w:val="18"/>
+              </w:rPr>
+            </w:pPr>
+            <w:r>
+              <w:rPr>
+                <w:sz w:val="18"/>
+                <w:szCs w:val="18"/>
+              </w:rPr>
+              <w:t>Obligatoire, format : YYYY-</w:t>
+            </w:r>
+            <w:r>
+              <w:rPr>
+                <w:sz w:val="18"/>
+                <w:szCs w:val="18"/>
+              </w:rPr>
+              <w:t>MM</w:t>
+            </w:r>
+            <w:r>
+              <w:rPr>
+                <w:sz w:val="18"/>
+                <w:szCs w:val="18"/>
+              </w:rPr>
+              <w:t>-</w:t>
+            </w:r>
+            <w:r>
+              <w:rPr>
+                <w:sz w:val="18"/>
+                <w:szCs w:val="18"/>
+              </w:rPr>
+              <w:t>JJ</w:t>
+            </w:r>
+          </w:p>
         </w:tc>
       </w:tr>
       <w:tr>
         <w:tc>
           <w:tcPr>
-            <w:tcW w:w="1812" w:type="dxa"/>
-          </w:tcPr>
-          <w:p>
-            <w:proofErr w:type="spellStart"/>
-            <w:r>
-              <w:t>Particulier_</w:t>
-            </w:r>
-            <w:r>
-              <w:t>nom</w:t>
-            </w:r>
-            <w:proofErr w:type="spellEnd"/>
-          </w:p>
-        </w:tc>
-        <w:tc>
-          <w:tcPr>
-            <w:tcW w:w="1812" w:type="dxa"/>
-          </w:tcPr>
-          <w:p/>
-        </w:tc>
-        <w:tc>
-          <w:tcPr>
-            <w:tcW w:w="1812" w:type="dxa"/>
-          </w:tcPr>
-          <w:p/>
-        </w:tc>
-        <w:tc>
-          <w:tcPr>
-            <w:tcW w:w="1813" w:type="dxa"/>
-          </w:tcPr>
-          <w:p/>
-        </w:tc>
-        <w:tc>
-          <w:tcPr>
-            <w:tcW w:w="1813" w:type="dxa"/>
-          </w:tcPr>
-          <w:p/>
+            <w:tcW w:w="3119" w:type="dxa"/>
+          </w:tcPr>
+          <w:p>
+            <w:pPr>
+              <w:rPr>
+                <w:sz w:val="18"/>
+                <w:szCs w:val="18"/>
+              </w:rPr>
+            </w:pPr>
+          </w:p>
+        </w:tc>
+        <w:tc>
+          <w:tcPr>
+            <w:tcW w:w="2410" w:type="dxa"/>
+          </w:tcPr>
+          <w:p>
+            <w:pPr>
+              <w:rPr>
+                <w:sz w:val="18"/>
+                <w:szCs w:val="18"/>
+              </w:rPr>
+            </w:pPr>
+          </w:p>
+        </w:tc>
+        <w:tc>
+          <w:tcPr>
+            <w:tcW w:w="1701" w:type="dxa"/>
+          </w:tcPr>
+          <w:p>
+            <w:pPr>
+              <w:rPr>
+                <w:sz w:val="18"/>
+                <w:szCs w:val="18"/>
+              </w:rPr>
+            </w:pPr>
+          </w:p>
+        </w:tc>
+        <w:tc>
+          <w:tcPr>
+            <w:tcW w:w="1134" w:type="dxa"/>
+          </w:tcPr>
+          <w:p>
+            <w:pPr>
+              <w:rPr>
+                <w:sz w:val="18"/>
+                <w:szCs w:val="18"/>
+              </w:rPr>
+            </w:pPr>
+          </w:p>
+        </w:tc>
+        <w:tc>
+          <w:tcPr>
+            <w:tcW w:w="2268" w:type="dxa"/>
+          </w:tcPr>
+          <w:p>
+            <w:pPr>
+              <w:rPr>
+                <w:sz w:val="18"/>
+                <w:szCs w:val="18"/>
+              </w:rPr>
+            </w:pPr>
+          </w:p>
         </w:tc>
       </w:tr>
       <w:tr>
         <w:tc>
           <w:tcPr>
-            <w:tcW w:w="1812" w:type="dxa"/>
-          </w:tcPr>
-          <w:p>
+            <w:tcW w:w="3119" w:type="dxa"/>
+            <w:shd w:val="clear" w:color="auto" w:fill="074F6A" w:themeFill="accent4" w:themeFillShade="80"/>
+          </w:tcPr>
+          <w:p>
+            <w:pPr>
+              <w:rPr>
+                <w:sz w:val="18"/>
+                <w:szCs w:val="18"/>
+              </w:rPr>
+            </w:pPr>
             <w:proofErr w:type="spellStart"/>
             <w:r>
-              <w:t>Particulier_</w:t>
-            </w:r>
-            <w:r>
-              <w:t>adresse</w:t>
+              <w:rPr>
+                <w:sz w:val="18"/>
+                <w:szCs w:val="18"/>
+              </w:rPr>
+              <w:t>Intervention_id</w:t>
             </w:r>
             <w:proofErr w:type="spellEnd"/>
           </w:p>
         </w:tc>
         <w:tc>
           <w:tcPr>
-            <w:tcW w:w="1812" w:type="dxa"/>
-          </w:tcPr>
-          <w:p/>
-        </w:tc>
-        <w:tc>
-          <w:tcPr>
-            <w:tcW w:w="1812" w:type="dxa"/>
-          </w:tcPr>
-          <w:p/>
-        </w:tc>
-        <w:tc>
-          <w:tcPr>
-            <w:tcW w:w="1813" w:type="dxa"/>
-          </w:tcPr>
-          <w:p/>
-        </w:tc>
-        <w:tc>
-          <w:tcPr>
-            <w:tcW w:w="1813" w:type="dxa"/>
-          </w:tcPr>
-          <w:p/>
+            <w:tcW w:w="2410" w:type="dxa"/>
+            <w:shd w:val="clear" w:color="auto" w:fill="074F6A" w:themeFill="accent4" w:themeFillShade="80"/>
+          </w:tcPr>
+          <w:p>
+            <w:pPr>
+              <w:rPr>
+                <w:sz w:val="18"/>
+                <w:szCs w:val="18"/>
+              </w:rPr>
+            </w:pPr>
+            <w:r>
+              <w:rPr>
+                <w:sz w:val="18"/>
+                <w:szCs w:val="18"/>
+              </w:rPr>
+              <w:t>Identifiant de l’</w:t>
+            </w:r>
+            <w:r>
+              <w:rPr>
+                <w:sz w:val="18"/>
+                <w:szCs w:val="18"/>
+              </w:rPr>
+              <w:t>intervention</w:t>
+            </w:r>
+          </w:p>
+        </w:tc>
+        <w:tc>
+          <w:tcPr>
+            <w:tcW w:w="1701" w:type="dxa"/>
+            <w:shd w:val="clear" w:color="auto" w:fill="074F6A" w:themeFill="accent4" w:themeFillShade="80"/>
+          </w:tcPr>
+          <w:p>
+            <w:pPr>
+              <w:rPr>
+                <w:sz w:val="18"/>
+                <w:szCs w:val="18"/>
+              </w:rPr>
+            </w:pPr>
+            <w:r>
+              <w:rPr>
+                <w:sz w:val="18"/>
+                <w:szCs w:val="18"/>
+              </w:rPr>
+              <w:t>Numérique</w:t>
+            </w:r>
+          </w:p>
+        </w:tc>
+        <w:tc>
+          <w:tcPr>
+            <w:tcW w:w="1134" w:type="dxa"/>
+            <w:shd w:val="clear" w:color="auto" w:fill="074F6A" w:themeFill="accent4" w:themeFillShade="80"/>
+          </w:tcPr>
+          <w:p>
+            <w:pPr>
+              <w:rPr>
+                <w:sz w:val="18"/>
+                <w:szCs w:val="18"/>
+              </w:rPr>
+            </w:pPr>
+            <w:r>
+              <w:rPr>
+                <w:sz w:val="18"/>
+                <w:szCs w:val="18"/>
+              </w:rPr>
+              <w:t>11</w:t>
+            </w:r>
+          </w:p>
+        </w:tc>
+        <w:tc>
+          <w:tcPr>
+            <w:tcW w:w="2268" w:type="dxa"/>
+            <w:shd w:val="clear" w:color="auto" w:fill="074F6A" w:themeFill="accent4" w:themeFillShade="80"/>
+          </w:tcPr>
+          <w:p>
+            <w:pPr>
+              <w:rPr>
+                <w:sz w:val="18"/>
+                <w:szCs w:val="18"/>
+              </w:rPr>
+            </w:pPr>
+            <w:r>
+              <w:rPr>
+                <w:sz w:val="18"/>
+                <w:szCs w:val="18"/>
+              </w:rPr>
+              <w:t>Identifiant, auto incrémenté</w:t>
+            </w:r>
+          </w:p>
         </w:tc>
       </w:tr>
       <w:tr>
         <w:tc>
           <w:tcPr>
-            <w:tcW w:w="1812" w:type="dxa"/>
-          </w:tcPr>
-          <w:p>
+            <w:tcW w:w="3119" w:type="dxa"/>
+            <w:shd w:val="clear" w:color="auto" w:fill="074F6A" w:themeFill="accent4" w:themeFillShade="80"/>
+          </w:tcPr>
+          <w:p>
+            <w:pPr>
+              <w:rPr>
+                <w:sz w:val="18"/>
+                <w:szCs w:val="18"/>
+              </w:rPr>
+            </w:pPr>
             <w:proofErr w:type="spellStart"/>
             <w:r>
-              <w:t>Particulier_</w:t>
-            </w:r>
-            <w:r>
-              <w:t>numero_</w:t>
-            </w:r>
-            <w:r>
-              <w:t>t</w:t>
-            </w:r>
-            <w:r>
-              <w:t>e</w:t>
-            </w:r>
-            <w:r>
-              <w:t>l</w:t>
-            </w:r>
-            <w:r>
-              <w:t>e</w:t>
-            </w:r>
-            <w:r>
-              <w:t>phone</w:t>
+              <w:rPr>
+                <w:sz w:val="18"/>
+                <w:szCs w:val="18"/>
+              </w:rPr>
+              <w:t>Intervention_objet</w:t>
             </w:r>
             <w:proofErr w:type="spellEnd"/>
           </w:p>
         </w:tc>
         <w:tc>
           <w:tcPr>
-            <w:tcW w:w="1812" w:type="dxa"/>
-          </w:tcPr>
-          <w:p/>
-        </w:tc>
-        <w:tc>
-          <w:tcPr>
-            <w:tcW w:w="1812" w:type="dxa"/>
-          </w:tcPr>
-          <w:p/>
-        </w:tc>
-        <w:tc>
-          <w:tcPr>
-            <w:tcW w:w="1813" w:type="dxa"/>
-          </w:tcPr>
-          <w:p/>
-        </w:tc>
-        <w:tc>
-          <w:tcPr>
-            <w:tcW w:w="1813" w:type="dxa"/>
-          </w:tcPr>
-          <w:p/>
+            <w:tcW w:w="2410" w:type="dxa"/>
+            <w:shd w:val="clear" w:color="auto" w:fill="074F6A" w:themeFill="accent4" w:themeFillShade="80"/>
+          </w:tcPr>
+          <w:p>
+            <w:pPr>
+              <w:rPr>
+                <w:sz w:val="18"/>
+                <w:szCs w:val="18"/>
+              </w:rPr>
+            </w:pPr>
+            <w:r>
+              <w:rPr>
+                <w:sz w:val="18"/>
+                <w:szCs w:val="18"/>
+              </w:rPr>
+              <w:t>Objet</w:t>
+            </w:r>
+            <w:r>
+              <w:rPr>
+                <w:sz w:val="18"/>
+                <w:szCs w:val="18"/>
+              </w:rPr>
+              <w:t xml:space="preserve"> de l’intervention</w:t>
+            </w:r>
+          </w:p>
+        </w:tc>
+        <w:tc>
+          <w:tcPr>
+            <w:tcW w:w="1701" w:type="dxa"/>
+            <w:shd w:val="clear" w:color="auto" w:fill="074F6A" w:themeFill="accent4" w:themeFillShade="80"/>
+          </w:tcPr>
+          <w:p>
+            <w:pPr>
+              <w:rPr>
+                <w:sz w:val="18"/>
+                <w:szCs w:val="18"/>
+              </w:rPr>
+            </w:pPr>
+            <w:r>
+              <w:rPr>
+                <w:sz w:val="18"/>
+                <w:szCs w:val="18"/>
+              </w:rPr>
+              <w:t>Alphanumérique</w:t>
+            </w:r>
+          </w:p>
+        </w:tc>
+        <w:tc>
+          <w:tcPr>
+            <w:tcW w:w="1134" w:type="dxa"/>
+            <w:shd w:val="clear" w:color="auto" w:fill="074F6A" w:themeFill="accent4" w:themeFillShade="80"/>
+          </w:tcPr>
+          <w:p>
+            <w:pPr>
+              <w:rPr>
+                <w:sz w:val="18"/>
+                <w:szCs w:val="18"/>
+              </w:rPr>
+            </w:pPr>
+            <w:r>
+              <w:rPr>
+                <w:sz w:val="18"/>
+                <w:szCs w:val="18"/>
+              </w:rPr>
+              <w:t>255</w:t>
+            </w:r>
+          </w:p>
+        </w:tc>
+        <w:tc>
+          <w:tcPr>
+            <w:tcW w:w="2268" w:type="dxa"/>
+            <w:shd w:val="clear" w:color="auto" w:fill="074F6A" w:themeFill="accent4" w:themeFillShade="80"/>
+          </w:tcPr>
+          <w:p>
+            <w:pPr>
+              <w:rPr>
+                <w:sz w:val="18"/>
+                <w:szCs w:val="18"/>
+              </w:rPr>
+            </w:pPr>
+            <w:r>
+              <w:rPr>
+                <w:sz w:val="18"/>
+                <w:szCs w:val="18"/>
+              </w:rPr>
+              <w:t>Obligatoire, &gt;1 caractère</w:t>
+            </w:r>
+          </w:p>
         </w:tc>
       </w:tr>
       <w:tr>
         <w:tc>
           <w:tcPr>
-            <w:tcW w:w="1812" w:type="dxa"/>
-          </w:tcPr>
-          <w:p>
+            <w:tcW w:w="3119" w:type="dxa"/>
+            <w:shd w:val="clear" w:color="auto" w:fill="074F6A" w:themeFill="accent4" w:themeFillShade="80"/>
+          </w:tcPr>
+          <w:p>
+            <w:pPr>
+              <w:rPr>
+                <w:sz w:val="18"/>
+                <w:szCs w:val="18"/>
+              </w:rPr>
+            </w:pPr>
             <w:proofErr w:type="spellStart"/>
             <w:r>
-              <w:t>Particulier_date_achat_avion</w:t>
+              <w:rPr>
+                <w:sz w:val="18"/>
+                <w:szCs w:val="18"/>
+              </w:rPr>
+              <w:t>Intervention_date</w:t>
             </w:r>
             <w:proofErr w:type="spellEnd"/>
           </w:p>
         </w:tc>
         <w:tc>
           <w:tcPr>
-            <w:tcW w:w="1812" w:type="dxa"/>
-          </w:tcPr>
-          <w:p/>
-        </w:tc>
-        <w:tc>
-          <w:tcPr>
-            <w:tcW w:w="1812" w:type="dxa"/>
-          </w:tcPr>
-          <w:p/>
-        </w:tc>
-        <w:tc>
-          <w:tcPr>
-            <w:tcW w:w="1813" w:type="dxa"/>
-          </w:tcPr>
-          <w:p/>
-        </w:tc>
-        <w:tc>
-          <w:tcPr>
-            <w:tcW w:w="1813" w:type="dxa"/>
-          </w:tcPr>
-          <w:p/>
+            <w:tcW w:w="2410" w:type="dxa"/>
+            <w:shd w:val="clear" w:color="auto" w:fill="074F6A" w:themeFill="accent4" w:themeFillShade="80"/>
+          </w:tcPr>
+          <w:p>
+            <w:pPr>
+              <w:rPr>
+                <w:sz w:val="18"/>
+                <w:szCs w:val="18"/>
+              </w:rPr>
+            </w:pPr>
+            <w:r>
+              <w:rPr>
+                <w:sz w:val="18"/>
+                <w:szCs w:val="18"/>
+              </w:rPr>
+              <w:t xml:space="preserve">Date de </w:t>
+            </w:r>
+            <w:r>
+              <w:rPr>
+                <w:sz w:val="18"/>
+                <w:szCs w:val="18"/>
+              </w:rPr>
+              <w:t>l’intervention</w:t>
+            </w:r>
+          </w:p>
+        </w:tc>
+        <w:tc>
+          <w:tcPr>
+            <w:tcW w:w="1701" w:type="dxa"/>
+            <w:shd w:val="clear" w:color="auto" w:fill="074F6A" w:themeFill="accent4" w:themeFillShade="80"/>
+          </w:tcPr>
+          <w:p>
+            <w:pPr>
+              <w:rPr>
+                <w:sz w:val="18"/>
+                <w:szCs w:val="18"/>
+              </w:rPr>
+            </w:pPr>
+            <w:r>
+              <w:rPr>
+                <w:sz w:val="18"/>
+                <w:szCs w:val="18"/>
+              </w:rPr>
+              <w:t>Date</w:t>
+            </w:r>
+          </w:p>
+        </w:tc>
+        <w:tc>
+          <w:tcPr>
+            <w:tcW w:w="1134" w:type="dxa"/>
+            <w:shd w:val="clear" w:color="auto" w:fill="074F6A" w:themeFill="accent4" w:themeFillShade="80"/>
+          </w:tcPr>
+          <w:p>
+            <w:pPr>
+              <w:rPr>
+                <w:sz w:val="18"/>
+                <w:szCs w:val="18"/>
+              </w:rPr>
+            </w:pPr>
+          </w:p>
+        </w:tc>
+        <w:tc>
+          <w:tcPr>
+            <w:tcW w:w="2268" w:type="dxa"/>
+            <w:shd w:val="clear" w:color="auto" w:fill="074F6A" w:themeFill="accent4" w:themeFillShade="80"/>
+          </w:tcPr>
+          <w:p>
+            <w:pPr>
+              <w:rPr>
+                <w:sz w:val="18"/>
+                <w:szCs w:val="18"/>
+              </w:rPr>
+            </w:pPr>
+            <w:r>
+              <w:rPr>
+                <w:sz w:val="18"/>
+                <w:szCs w:val="18"/>
+              </w:rPr>
+              <w:t>Obligatoire, format : YYYY-MM-JJ</w:t>
+            </w:r>
+          </w:p>
         </w:tc>
       </w:tr>
       <w:tr>
         <w:tc>
           <w:tcPr>
-            <w:tcW w:w="1812" w:type="dxa"/>
-          </w:tcPr>
-          <w:p/>
-        </w:tc>
-        <w:tc>
-          <w:tcPr>
-            <w:tcW w:w="1812" w:type="dxa"/>
-          </w:tcPr>
-          <w:p/>
-        </w:tc>
-        <w:tc>
-          <w:tcPr>
-            <w:tcW w:w="1812" w:type="dxa"/>
-          </w:tcPr>
-          <w:p/>
-        </w:tc>
-        <w:tc>
-          <w:tcPr>
-            <w:tcW w:w="1813" w:type="dxa"/>
-          </w:tcPr>
-          <w:p/>
-        </w:tc>
-        <w:tc>
-          <w:tcPr>
-            <w:tcW w:w="1813" w:type="dxa"/>
-          </w:tcPr>
-          <w:p/>
+            <w:tcW w:w="3119" w:type="dxa"/>
+            <w:shd w:val="clear" w:color="auto" w:fill="074F6A" w:themeFill="accent4" w:themeFillShade="80"/>
+          </w:tcPr>
+          <w:p>
+            <w:pPr>
+              <w:rPr>
+                <w:sz w:val="18"/>
+                <w:szCs w:val="18"/>
+              </w:rPr>
+            </w:pPr>
+            <w:proofErr w:type="spellStart"/>
+            <w:r>
+              <w:rPr>
+                <w:sz w:val="18"/>
+                <w:szCs w:val="18"/>
+              </w:rPr>
+              <w:t>Intervention_duree</w:t>
+            </w:r>
+            <w:proofErr w:type="spellEnd"/>
+          </w:p>
+        </w:tc>
+        <w:tc>
+          <w:tcPr>
+            <w:tcW w:w="2410" w:type="dxa"/>
+            <w:shd w:val="clear" w:color="auto" w:fill="074F6A" w:themeFill="accent4" w:themeFillShade="80"/>
+          </w:tcPr>
+          <w:p>
+            <w:pPr>
+              <w:rPr>
+                <w:sz w:val="18"/>
+                <w:szCs w:val="18"/>
+              </w:rPr>
+            </w:pPr>
+            <w:r>
+              <w:rPr>
+                <w:sz w:val="18"/>
+                <w:szCs w:val="18"/>
+              </w:rPr>
+              <w:t>Durée de l’intervention</w:t>
+            </w:r>
+          </w:p>
+        </w:tc>
+        <w:tc>
+          <w:tcPr>
+            <w:tcW w:w="1701" w:type="dxa"/>
+            <w:shd w:val="clear" w:color="auto" w:fill="074F6A" w:themeFill="accent4" w:themeFillShade="80"/>
+          </w:tcPr>
+          <w:p>
+            <w:pPr>
+              <w:rPr>
+                <w:sz w:val="18"/>
+                <w:szCs w:val="18"/>
+              </w:rPr>
+            </w:pPr>
+            <w:r>
+              <w:rPr>
+                <w:sz w:val="18"/>
+                <w:szCs w:val="18"/>
+              </w:rPr>
+              <w:t>Numérique</w:t>
+            </w:r>
+          </w:p>
+        </w:tc>
+        <w:tc>
+          <w:tcPr>
+            <w:tcW w:w="1134" w:type="dxa"/>
+            <w:shd w:val="clear" w:color="auto" w:fill="074F6A" w:themeFill="accent4" w:themeFillShade="80"/>
+          </w:tcPr>
+          <w:p>
+            <w:pPr>
+              <w:rPr>
+                <w:sz w:val="18"/>
+                <w:szCs w:val="18"/>
+              </w:rPr>
+            </w:pPr>
+            <w:r>
+              <w:rPr>
+                <w:sz w:val="18"/>
+                <w:szCs w:val="18"/>
+              </w:rPr>
+              <w:t>50</w:t>
+            </w:r>
+          </w:p>
+        </w:tc>
+        <w:tc>
+          <w:tcPr>
+            <w:tcW w:w="2268" w:type="dxa"/>
+            <w:shd w:val="clear" w:color="auto" w:fill="074F6A" w:themeFill="accent4" w:themeFillShade="80"/>
+          </w:tcPr>
+          <w:p>
+            <w:pPr>
+              <w:rPr>
+                <w:sz w:val="18"/>
+                <w:szCs w:val="18"/>
+              </w:rPr>
+            </w:pPr>
+            <w:r>
+              <w:rPr>
+                <w:sz w:val="18"/>
+                <w:szCs w:val="18"/>
+              </w:rPr>
+              <w:t>Obligatoire, &gt;1 caractère</w:t>
+            </w:r>
+          </w:p>
         </w:tc>
       </w:tr>
       <w:tr>
         <w:tc>
           <w:tcPr>
-            <w:tcW w:w="1812" w:type="dxa"/>
-          </w:tcPr>
-          <w:p>
-            <w:proofErr w:type="spellStart"/>
-            <w:r>
-              <w:t>Intervention_id</w:t>
-            </w:r>
-            <w:proofErr w:type="spellEnd"/>
-          </w:p>
-        </w:tc>
-        <w:tc>
-          <w:tcPr>
-            <w:tcW w:w="1812" w:type="dxa"/>
-          </w:tcPr>
-          <w:p/>
-        </w:tc>
-        <w:tc>
-          <w:tcPr>
-            <w:tcW w:w="1812" w:type="dxa"/>
-          </w:tcPr>
-          <w:p/>
-        </w:tc>
-        <w:tc>
-          <w:tcPr>
-            <w:tcW w:w="1813" w:type="dxa"/>
-          </w:tcPr>
-          <w:p/>
-        </w:tc>
-        <w:tc>
-          <w:tcPr>
-            <w:tcW w:w="1813" w:type="dxa"/>
-          </w:tcPr>
-          <w:p/>
+            <w:tcW w:w="3119" w:type="dxa"/>
+          </w:tcPr>
+          <w:p>
+            <w:pPr>
+              <w:rPr>
+                <w:sz w:val="18"/>
+                <w:szCs w:val="18"/>
+              </w:rPr>
+            </w:pPr>
+          </w:p>
+        </w:tc>
+        <w:tc>
+          <w:tcPr>
+            <w:tcW w:w="2410" w:type="dxa"/>
+          </w:tcPr>
+          <w:p>
+            <w:pPr>
+              <w:rPr>
+                <w:sz w:val="18"/>
+                <w:szCs w:val="18"/>
+              </w:rPr>
+            </w:pPr>
+          </w:p>
+        </w:tc>
+        <w:tc>
+          <w:tcPr>
+            <w:tcW w:w="1701" w:type="dxa"/>
+          </w:tcPr>
+          <w:p>
+            <w:pPr>
+              <w:rPr>
+                <w:sz w:val="18"/>
+                <w:szCs w:val="18"/>
+              </w:rPr>
+            </w:pPr>
+          </w:p>
+        </w:tc>
+        <w:tc>
+          <w:tcPr>
+            <w:tcW w:w="1134" w:type="dxa"/>
+          </w:tcPr>
+          <w:p>
+            <w:pPr>
+              <w:rPr>
+                <w:sz w:val="18"/>
+                <w:szCs w:val="18"/>
+              </w:rPr>
+            </w:pPr>
+          </w:p>
+        </w:tc>
+        <w:tc>
+          <w:tcPr>
+            <w:tcW w:w="2268" w:type="dxa"/>
+          </w:tcPr>
+          <w:p>
+            <w:pPr>
+              <w:rPr>
+                <w:sz w:val="18"/>
+                <w:szCs w:val="18"/>
+              </w:rPr>
+            </w:pPr>
+          </w:p>
         </w:tc>
       </w:tr>
       <w:tr>
         <w:tc>
           <w:tcPr>
-            <w:tcW w:w="1812" w:type="dxa"/>
-          </w:tcPr>
-          <w:p>
+            <w:tcW w:w="3119" w:type="dxa"/>
+            <w:shd w:val="clear" w:color="auto" w:fill="501549" w:themeFill="accent5" w:themeFillShade="80"/>
+          </w:tcPr>
+          <w:p>
+            <w:pPr>
+              <w:rPr>
+                <w:sz w:val="18"/>
+                <w:szCs w:val="18"/>
+              </w:rPr>
+            </w:pPr>
             <w:proofErr w:type="spellStart"/>
             <w:r>
-              <w:t>Intervention_objet</w:t>
+              <w:rPr>
+                <w:sz w:val="18"/>
+                <w:szCs w:val="18"/>
+              </w:rPr>
+              <w:t>Mecanicien_id</w:t>
             </w:r>
             <w:proofErr w:type="spellEnd"/>
           </w:p>
         </w:tc>
         <w:tc>
           <w:tcPr>
-            <w:tcW w:w="1812" w:type="dxa"/>
-          </w:tcPr>
-          <w:p/>
-        </w:tc>
-        <w:tc>
-          <w:tcPr>
-            <w:tcW w:w="1812" w:type="dxa"/>
-          </w:tcPr>
-          <w:p/>
-        </w:tc>
-        <w:tc>
-          <w:tcPr>
-            <w:tcW w:w="1813" w:type="dxa"/>
-          </w:tcPr>
-          <w:p/>
-        </w:tc>
-        <w:tc>
-          <w:tcPr>
-            <w:tcW w:w="1813" w:type="dxa"/>
-          </w:tcPr>
-          <w:p/>
+            <w:tcW w:w="2410" w:type="dxa"/>
+            <w:shd w:val="clear" w:color="auto" w:fill="501549" w:themeFill="accent5" w:themeFillShade="80"/>
+          </w:tcPr>
+          <w:p>
+            <w:pPr>
+              <w:rPr>
+                <w:sz w:val="18"/>
+                <w:szCs w:val="18"/>
+              </w:rPr>
+            </w:pPr>
+            <w:r>
+              <w:rPr>
+                <w:sz w:val="18"/>
+                <w:szCs w:val="18"/>
+              </w:rPr>
+              <w:t>Identifiant d</w:t>
+            </w:r>
+            <w:r>
+              <w:rPr>
+                <w:sz w:val="18"/>
+                <w:szCs w:val="18"/>
+              </w:rPr>
+              <w:t>u mécanicien</w:t>
+            </w:r>
+            <w:r>
+              <w:rPr>
+                <w:sz w:val="18"/>
+                <w:szCs w:val="18"/>
+              </w:rPr>
+              <w:t xml:space="preserve"> d’avion</w:t>
+            </w:r>
+          </w:p>
+        </w:tc>
+        <w:tc>
+          <w:tcPr>
+            <w:tcW w:w="1701" w:type="dxa"/>
+            <w:shd w:val="clear" w:color="auto" w:fill="501549" w:themeFill="accent5" w:themeFillShade="80"/>
+          </w:tcPr>
+          <w:p>
+            <w:pPr>
+              <w:rPr>
+                <w:sz w:val="18"/>
+                <w:szCs w:val="18"/>
+              </w:rPr>
+            </w:pPr>
+            <w:r>
+              <w:rPr>
+                <w:sz w:val="18"/>
+                <w:szCs w:val="18"/>
+              </w:rPr>
+              <w:t>Numérique</w:t>
+            </w:r>
+          </w:p>
+        </w:tc>
+        <w:tc>
+          <w:tcPr>
+            <w:tcW w:w="1134" w:type="dxa"/>
+            <w:shd w:val="clear" w:color="auto" w:fill="501549" w:themeFill="accent5" w:themeFillShade="80"/>
+          </w:tcPr>
+          <w:p>
+            <w:pPr>
+              <w:rPr>
+                <w:sz w:val="18"/>
+                <w:szCs w:val="18"/>
+              </w:rPr>
+            </w:pPr>
+            <w:r>
+              <w:rPr>
+                <w:sz w:val="18"/>
+                <w:szCs w:val="18"/>
+              </w:rPr>
+              <w:t>11</w:t>
+            </w:r>
+          </w:p>
+        </w:tc>
+        <w:tc>
+          <w:tcPr>
+            <w:tcW w:w="2268" w:type="dxa"/>
+            <w:shd w:val="clear" w:color="auto" w:fill="501549" w:themeFill="accent5" w:themeFillShade="80"/>
+          </w:tcPr>
+          <w:p>
+            <w:pPr>
+              <w:rPr>
+                <w:sz w:val="18"/>
+                <w:szCs w:val="18"/>
+              </w:rPr>
+            </w:pPr>
+            <w:r>
+              <w:rPr>
+                <w:sz w:val="18"/>
+                <w:szCs w:val="18"/>
+              </w:rPr>
+              <w:t>Identifiant, auto incrémenté</w:t>
+            </w:r>
+          </w:p>
         </w:tc>
       </w:tr>
       <w:tr>
         <w:tc>
           <w:tcPr>
-            <w:tcW w:w="1812" w:type="dxa"/>
-          </w:tcPr>
-          <w:p>
+            <w:tcW w:w="3119" w:type="dxa"/>
+            <w:shd w:val="clear" w:color="auto" w:fill="501549" w:themeFill="accent5" w:themeFillShade="80"/>
+          </w:tcPr>
+          <w:p>
+            <w:pPr>
+              <w:rPr>
+                <w:sz w:val="18"/>
+                <w:szCs w:val="18"/>
+              </w:rPr>
+            </w:pPr>
             <w:proofErr w:type="spellStart"/>
             <w:r>
-              <w:t>Intervention_</w:t>
-            </w:r>
-            <w:r>
-              <w:t>date</w:t>
+              <w:rPr>
+                <w:sz w:val="18"/>
+                <w:szCs w:val="18"/>
+              </w:rPr>
+              <w:t>Mecanicien_nom</w:t>
             </w:r>
             <w:proofErr w:type="spellEnd"/>
           </w:p>
         </w:tc>
         <w:tc>
           <w:tcPr>
-            <w:tcW w:w="1812" w:type="dxa"/>
-          </w:tcPr>
-          <w:p/>
-        </w:tc>
-        <w:tc>
-          <w:tcPr>
-            <w:tcW w:w="1812" w:type="dxa"/>
-          </w:tcPr>
-          <w:p/>
-        </w:tc>
-        <w:tc>
-          <w:tcPr>
-            <w:tcW w:w="1813" w:type="dxa"/>
-          </w:tcPr>
-          <w:p/>
-        </w:tc>
-        <w:tc>
-          <w:tcPr>
-            <w:tcW w:w="1813" w:type="dxa"/>
-          </w:tcPr>
-          <w:p/>
+            <w:tcW w:w="2410" w:type="dxa"/>
+            <w:shd w:val="clear" w:color="auto" w:fill="501549" w:themeFill="accent5" w:themeFillShade="80"/>
+          </w:tcPr>
+          <w:p>
+            <w:pPr>
+              <w:rPr>
+                <w:sz w:val="18"/>
+                <w:szCs w:val="18"/>
+              </w:rPr>
+            </w:pPr>
+            <w:r>
+              <w:rPr>
+                <w:sz w:val="18"/>
+                <w:szCs w:val="18"/>
+              </w:rPr>
+              <w:t>Nom du mécanicien</w:t>
+            </w:r>
+          </w:p>
+        </w:tc>
+        <w:tc>
+          <w:tcPr>
+            <w:tcW w:w="1701" w:type="dxa"/>
+            <w:shd w:val="clear" w:color="auto" w:fill="501549" w:themeFill="accent5" w:themeFillShade="80"/>
+          </w:tcPr>
+          <w:p>
+            <w:pPr>
+              <w:rPr>
+                <w:sz w:val="18"/>
+                <w:szCs w:val="18"/>
+              </w:rPr>
+            </w:pPr>
+            <w:r>
+              <w:rPr>
+                <w:sz w:val="18"/>
+                <w:szCs w:val="18"/>
+              </w:rPr>
+              <w:t>Alphabétique</w:t>
+            </w:r>
+          </w:p>
+        </w:tc>
+        <w:tc>
+          <w:tcPr>
+            <w:tcW w:w="1134" w:type="dxa"/>
+            <w:shd w:val="clear" w:color="auto" w:fill="501549" w:themeFill="accent5" w:themeFillShade="80"/>
+          </w:tcPr>
+          <w:p>
+            <w:pPr>
+              <w:rPr>
+                <w:sz w:val="18"/>
+                <w:szCs w:val="18"/>
+              </w:rPr>
+            </w:pPr>
+            <w:r>
+              <w:rPr>
+                <w:sz w:val="18"/>
+                <w:szCs w:val="18"/>
+              </w:rPr>
+              <w:t>100</w:t>
+            </w:r>
+          </w:p>
+        </w:tc>
+        <w:tc>
+          <w:tcPr>
+            <w:tcW w:w="2268" w:type="dxa"/>
+            <w:shd w:val="clear" w:color="auto" w:fill="501549" w:themeFill="accent5" w:themeFillShade="80"/>
+          </w:tcPr>
+          <w:p>
+            <w:pPr>
+              <w:rPr>
+                <w:sz w:val="18"/>
+                <w:szCs w:val="18"/>
+              </w:rPr>
+            </w:pPr>
+            <w:r>
+              <w:rPr>
+                <w:sz w:val="18"/>
+                <w:szCs w:val="18"/>
+              </w:rPr>
+              <w:t>Obligatoire, &gt;1 caractère</w:t>
+            </w:r>
+          </w:p>
         </w:tc>
       </w:tr>
       <w:tr>
         <w:tc>
           <w:tcPr>
-            <w:tcW w:w="1812" w:type="dxa"/>
-          </w:tcPr>
-          <w:p>
+            <w:tcW w:w="3119" w:type="dxa"/>
+            <w:shd w:val="clear" w:color="auto" w:fill="501549" w:themeFill="accent5" w:themeFillShade="80"/>
+          </w:tcPr>
+          <w:p>
+            <w:pPr>
+              <w:rPr>
+                <w:sz w:val="18"/>
+                <w:szCs w:val="18"/>
+              </w:rPr>
+            </w:pPr>
             <w:proofErr w:type="spellStart"/>
             <w:r>
-              <w:t>Intervention_duree</w:t>
+              <w:rPr>
+                <w:sz w:val="18"/>
+                <w:szCs w:val="18"/>
+              </w:rPr>
+              <w:t>Mecanicien_adresse</w:t>
             </w:r>
             <w:proofErr w:type="spellEnd"/>
           </w:p>
         </w:tc>
         <w:tc>
           <w:tcPr>
-            <w:tcW w:w="1812" w:type="dxa"/>
-          </w:tcPr>
-          <w:p/>
-        </w:tc>
-        <w:tc>
-          <w:tcPr>
-            <w:tcW w:w="1812" w:type="dxa"/>
-          </w:tcPr>
-          <w:p/>
-        </w:tc>
-        <w:tc>
-          <w:tcPr>
-            <w:tcW w:w="1813" w:type="dxa"/>
-          </w:tcPr>
-          <w:p/>
-        </w:tc>
-        <w:tc>
-          <w:tcPr>
-            <w:tcW w:w="1813" w:type="dxa"/>
-          </w:tcPr>
-          <w:p/>
+            <w:tcW w:w="2410" w:type="dxa"/>
+            <w:shd w:val="clear" w:color="auto" w:fill="501549" w:themeFill="accent5" w:themeFillShade="80"/>
+          </w:tcPr>
+          <w:p>
+            <w:pPr>
+              <w:rPr>
+                <w:sz w:val="18"/>
+                <w:szCs w:val="18"/>
+              </w:rPr>
+            </w:pPr>
+            <w:r>
+              <w:rPr>
+                <w:sz w:val="18"/>
+                <w:szCs w:val="18"/>
+              </w:rPr>
+              <w:t>Adresse du mécanicien</w:t>
+            </w:r>
+          </w:p>
+        </w:tc>
+        <w:tc>
+          <w:tcPr>
+            <w:tcW w:w="1701" w:type="dxa"/>
+            <w:shd w:val="clear" w:color="auto" w:fill="501549" w:themeFill="accent5" w:themeFillShade="80"/>
+          </w:tcPr>
+          <w:p>
+            <w:pPr>
+              <w:rPr>
+                <w:sz w:val="18"/>
+                <w:szCs w:val="18"/>
+              </w:rPr>
+            </w:pPr>
+            <w:r>
+              <w:rPr>
+                <w:sz w:val="18"/>
+                <w:szCs w:val="18"/>
+              </w:rPr>
+              <w:t>Alphanumérique</w:t>
+            </w:r>
+          </w:p>
+        </w:tc>
+        <w:tc>
+          <w:tcPr>
+            <w:tcW w:w="1134" w:type="dxa"/>
+            <w:shd w:val="clear" w:color="auto" w:fill="501549" w:themeFill="accent5" w:themeFillShade="80"/>
+          </w:tcPr>
+          <w:p>
+            <w:pPr>
+              <w:rPr>
+                <w:sz w:val="18"/>
+                <w:szCs w:val="18"/>
+              </w:rPr>
+            </w:pPr>
+            <w:r>
+              <w:rPr>
+                <w:sz w:val="18"/>
+                <w:szCs w:val="18"/>
+              </w:rPr>
+              <w:t>255</w:t>
+            </w:r>
+          </w:p>
+        </w:tc>
+        <w:tc>
+          <w:tcPr>
+            <w:tcW w:w="2268" w:type="dxa"/>
+            <w:shd w:val="clear" w:color="auto" w:fill="501549" w:themeFill="accent5" w:themeFillShade="80"/>
+          </w:tcPr>
+          <w:p>
+            <w:pPr>
+              <w:rPr>
+                <w:sz w:val="18"/>
+                <w:szCs w:val="18"/>
+              </w:rPr>
+            </w:pPr>
+            <w:r>
+              <w:rPr>
+                <w:sz w:val="18"/>
+                <w:szCs w:val="18"/>
+              </w:rPr>
+              <w:t>Obligatoire, &gt;1 caractère</w:t>
+            </w:r>
+          </w:p>
         </w:tc>
       </w:tr>
       <w:tr>
         <w:tc>
           <w:tcPr>
-            <w:tcW w:w="1812" w:type="dxa"/>
-          </w:tcPr>
-          <w:p/>
-        </w:tc>
-        <w:tc>
-          <w:tcPr>
-            <w:tcW w:w="1812" w:type="dxa"/>
-          </w:tcPr>
-          <w:p/>
-        </w:tc>
-        <w:tc>
-          <w:tcPr>
-            <w:tcW w:w="1812" w:type="dxa"/>
-          </w:tcPr>
-          <w:p/>
-        </w:tc>
-        <w:tc>
-          <w:tcPr>
-            <w:tcW w:w="1813" w:type="dxa"/>
-          </w:tcPr>
-          <w:p/>
-        </w:tc>
-        <w:tc>
-          <w:tcPr>
-            <w:tcW w:w="1813" w:type="dxa"/>
-          </w:tcPr>
-          <w:p/>
+            <w:tcW w:w="3119" w:type="dxa"/>
+            <w:shd w:val="clear" w:color="auto" w:fill="501549" w:themeFill="accent5" w:themeFillShade="80"/>
+          </w:tcPr>
+          <w:p>
+            <w:pPr>
+              <w:rPr>
+                <w:sz w:val="18"/>
+                <w:szCs w:val="18"/>
+              </w:rPr>
+            </w:pPr>
+            <w:proofErr w:type="spellStart"/>
+            <w:r>
+              <w:rPr>
+                <w:sz w:val="18"/>
+                <w:szCs w:val="18"/>
+              </w:rPr>
+              <w:t>Mecanicien_numero_telephone</w:t>
+            </w:r>
+            <w:proofErr w:type="spellEnd"/>
+          </w:p>
+        </w:tc>
+        <w:tc>
+          <w:tcPr>
+            <w:tcW w:w="2410" w:type="dxa"/>
+            <w:shd w:val="clear" w:color="auto" w:fill="501549" w:themeFill="accent5" w:themeFillShade="80"/>
+          </w:tcPr>
+          <w:p>
+            <w:pPr>
+              <w:rPr>
+                <w:sz w:val="18"/>
+                <w:szCs w:val="18"/>
+              </w:rPr>
+            </w:pPr>
+            <w:r>
+              <w:rPr>
+                <w:sz w:val="18"/>
+                <w:szCs w:val="18"/>
+              </w:rPr>
+              <w:t>Numéro de téléphone du mécanicien</w:t>
+            </w:r>
+          </w:p>
+        </w:tc>
+        <w:tc>
+          <w:tcPr>
+            <w:tcW w:w="1701" w:type="dxa"/>
+            <w:shd w:val="clear" w:color="auto" w:fill="501549" w:themeFill="accent5" w:themeFillShade="80"/>
+          </w:tcPr>
+          <w:p>
+            <w:pPr>
+              <w:rPr>
+                <w:sz w:val="18"/>
+                <w:szCs w:val="18"/>
+              </w:rPr>
+            </w:pPr>
+            <w:r>
+              <w:rPr>
+                <w:sz w:val="18"/>
+                <w:szCs w:val="18"/>
+              </w:rPr>
+              <w:t>Numérique</w:t>
+            </w:r>
+          </w:p>
+        </w:tc>
+        <w:tc>
+          <w:tcPr>
+            <w:tcW w:w="1134" w:type="dxa"/>
+            <w:shd w:val="clear" w:color="auto" w:fill="501549" w:themeFill="accent5" w:themeFillShade="80"/>
+          </w:tcPr>
+          <w:p>
+            <w:pPr>
+              <w:rPr>
+                <w:sz w:val="18"/>
+                <w:szCs w:val="18"/>
+              </w:rPr>
+            </w:pPr>
+            <w:r>
+              <w:rPr>
+                <w:sz w:val="18"/>
+                <w:szCs w:val="18"/>
+              </w:rPr>
+              <w:t>50</w:t>
+            </w:r>
+          </w:p>
+        </w:tc>
+        <w:tc>
+          <w:tcPr>
+            <w:tcW w:w="2268" w:type="dxa"/>
+            <w:shd w:val="clear" w:color="auto" w:fill="501549" w:themeFill="accent5" w:themeFillShade="80"/>
+          </w:tcPr>
+          <w:p>
+            <w:pPr>
+              <w:rPr>
+                <w:sz w:val="18"/>
+                <w:szCs w:val="18"/>
+              </w:rPr>
+            </w:pPr>
+            <w:r>
+              <w:rPr>
+                <w:sz w:val="18"/>
+                <w:szCs w:val="18"/>
+              </w:rPr>
+              <w:t>Obligatoire, &gt;1 caractère</w:t>
+            </w:r>
+          </w:p>
         </w:tc>
       </w:tr>
       <w:tr>
         <w:tc>
           <w:tcPr>
-            <w:tcW w:w="1812" w:type="dxa"/>
-          </w:tcPr>
-          <w:p>
-            <w:proofErr w:type="spellStart"/>
-            <w:r>
-              <w:t>M</w:t>
-            </w:r>
-            <w:r>
-              <w:t>ecanicien</w:t>
-            </w:r>
-            <w:r>
-              <w:t>_id</w:t>
-            </w:r>
-            <w:proofErr w:type="spellEnd"/>
-          </w:p>
-        </w:tc>
-        <w:tc>
-          <w:tcPr>
-            <w:tcW w:w="1812" w:type="dxa"/>
-          </w:tcPr>
-          <w:p/>
-        </w:tc>
-        <w:tc>
-          <w:tcPr>
-            <w:tcW w:w="1812" w:type="dxa"/>
-          </w:tcPr>
-          <w:p/>
-        </w:tc>
-        <w:tc>
-          <w:tcPr>
-            <w:tcW w:w="1813" w:type="dxa"/>
-          </w:tcPr>
-          <w:p/>
-        </w:tc>
-        <w:tc>
-          <w:tcPr>
-            <w:tcW w:w="1813" w:type="dxa"/>
-          </w:tcPr>
-          <w:p/>
+            <w:tcW w:w="3119" w:type="dxa"/>
+          </w:tcPr>
+          <w:p>
+            <w:pPr>
+              <w:rPr>
+                <w:sz w:val="18"/>
+                <w:szCs w:val="18"/>
+              </w:rPr>
+            </w:pPr>
+          </w:p>
+        </w:tc>
+        <w:tc>
+          <w:tcPr>
+            <w:tcW w:w="2410" w:type="dxa"/>
+          </w:tcPr>
+          <w:p>
+            <w:pPr>
+              <w:rPr>
+                <w:sz w:val="18"/>
+                <w:szCs w:val="18"/>
+              </w:rPr>
+            </w:pPr>
+          </w:p>
+        </w:tc>
+        <w:tc>
+          <w:tcPr>
+            <w:tcW w:w="1701" w:type="dxa"/>
+          </w:tcPr>
+          <w:p>
+            <w:pPr>
+              <w:rPr>
+                <w:sz w:val="18"/>
+                <w:szCs w:val="18"/>
+              </w:rPr>
+            </w:pPr>
+          </w:p>
+        </w:tc>
+        <w:tc>
+          <w:tcPr>
+            <w:tcW w:w="1134" w:type="dxa"/>
+          </w:tcPr>
+          <w:p>
+            <w:pPr>
+              <w:rPr>
+                <w:sz w:val="18"/>
+                <w:szCs w:val="18"/>
+              </w:rPr>
+            </w:pPr>
+          </w:p>
+        </w:tc>
+        <w:tc>
+          <w:tcPr>
+            <w:tcW w:w="2268" w:type="dxa"/>
+          </w:tcPr>
+          <w:p>
+            <w:pPr>
+              <w:rPr>
+                <w:sz w:val="18"/>
+                <w:szCs w:val="18"/>
+              </w:rPr>
+            </w:pPr>
+          </w:p>
         </w:tc>
       </w:tr>
       <w:tr>
         <w:tc>
           <w:tcPr>
-            <w:tcW w:w="1812" w:type="dxa"/>
-          </w:tcPr>
-          <w:p>
+            <w:tcW w:w="3119" w:type="dxa"/>
+            <w:shd w:val="clear" w:color="auto" w:fill="275317" w:themeFill="accent6" w:themeFillShade="80"/>
+          </w:tcPr>
+          <w:p>
+            <w:pPr>
+              <w:rPr>
+                <w:sz w:val="18"/>
+                <w:szCs w:val="18"/>
+              </w:rPr>
+            </w:pPr>
             <w:proofErr w:type="spellStart"/>
             <w:r>
-              <w:t>Mecanicien_nom</w:t>
+              <w:rPr>
+                <w:sz w:val="18"/>
+                <w:szCs w:val="18"/>
+              </w:rPr>
+              <w:t>Pilote_id</w:t>
             </w:r>
             <w:proofErr w:type="spellEnd"/>
           </w:p>
         </w:tc>
         <w:tc>
           <w:tcPr>
-            <w:tcW w:w="1812" w:type="dxa"/>
-          </w:tcPr>
-          <w:p/>
-        </w:tc>
-        <w:tc>
-          <w:tcPr>
-            <w:tcW w:w="1812" w:type="dxa"/>
-          </w:tcPr>
-          <w:p/>
-        </w:tc>
-        <w:tc>
-          <w:tcPr>
-            <w:tcW w:w="1813" w:type="dxa"/>
-          </w:tcPr>
-          <w:p/>
-        </w:tc>
-        <w:tc>
-          <w:tcPr>
-            <w:tcW w:w="1813" w:type="dxa"/>
-          </w:tcPr>
-          <w:p/>
+            <w:tcW w:w="2410" w:type="dxa"/>
+            <w:shd w:val="clear" w:color="auto" w:fill="275317" w:themeFill="accent6" w:themeFillShade="80"/>
+          </w:tcPr>
+          <w:p>
+            <w:pPr>
+              <w:rPr>
+                <w:sz w:val="18"/>
+                <w:szCs w:val="18"/>
+              </w:rPr>
+            </w:pPr>
+            <w:r>
+              <w:rPr>
+                <w:sz w:val="18"/>
+                <w:szCs w:val="18"/>
+              </w:rPr>
+              <w:t>Identifiant d</w:t>
+            </w:r>
+            <w:r>
+              <w:rPr>
+                <w:sz w:val="18"/>
+                <w:szCs w:val="18"/>
+              </w:rPr>
+              <w:t>u pilote d’avion</w:t>
+            </w:r>
+          </w:p>
+        </w:tc>
+        <w:tc>
+          <w:tcPr>
+            <w:tcW w:w="1701" w:type="dxa"/>
+            <w:shd w:val="clear" w:color="auto" w:fill="275317" w:themeFill="accent6" w:themeFillShade="80"/>
+          </w:tcPr>
+          <w:p>
+            <w:pPr>
+              <w:rPr>
+                <w:sz w:val="18"/>
+                <w:szCs w:val="18"/>
+              </w:rPr>
+            </w:pPr>
+            <w:r>
+              <w:rPr>
+                <w:sz w:val="18"/>
+                <w:szCs w:val="18"/>
+              </w:rPr>
+              <w:t>Numérique</w:t>
+            </w:r>
+          </w:p>
+        </w:tc>
+        <w:tc>
+          <w:tcPr>
+            <w:tcW w:w="1134" w:type="dxa"/>
+            <w:shd w:val="clear" w:color="auto" w:fill="275317" w:themeFill="accent6" w:themeFillShade="80"/>
+          </w:tcPr>
+          <w:p>
+            <w:pPr>
+              <w:rPr>
+                <w:sz w:val="18"/>
+                <w:szCs w:val="18"/>
+              </w:rPr>
+            </w:pPr>
+            <w:r>
+              <w:rPr>
+                <w:sz w:val="18"/>
+                <w:szCs w:val="18"/>
+              </w:rPr>
+              <w:t>11</w:t>
+            </w:r>
+          </w:p>
+        </w:tc>
+        <w:tc>
+          <w:tcPr>
+            <w:tcW w:w="2268" w:type="dxa"/>
+            <w:shd w:val="clear" w:color="auto" w:fill="275317" w:themeFill="accent6" w:themeFillShade="80"/>
+          </w:tcPr>
+          <w:p>
+            <w:pPr>
+              <w:rPr>
+                <w:sz w:val="18"/>
+                <w:szCs w:val="18"/>
+              </w:rPr>
+            </w:pPr>
+            <w:r>
+              <w:rPr>
+                <w:sz w:val="18"/>
+                <w:szCs w:val="18"/>
+              </w:rPr>
+              <w:t>Identifiant, auto incrémenté</w:t>
+            </w:r>
+          </w:p>
         </w:tc>
       </w:tr>
       <w:tr>
         <w:tc>
           <w:tcPr>
-            <w:tcW w:w="1812" w:type="dxa"/>
-          </w:tcPr>
-          <w:p>
+            <w:tcW w:w="3119" w:type="dxa"/>
+            <w:shd w:val="clear" w:color="auto" w:fill="275317" w:themeFill="accent6" w:themeFillShade="80"/>
+          </w:tcPr>
+          <w:p>
+            <w:pPr>
+              <w:rPr>
+                <w:sz w:val="18"/>
+                <w:szCs w:val="18"/>
+              </w:rPr>
+            </w:pPr>
             <w:proofErr w:type="spellStart"/>
             <w:r>
-              <w:t>Mecanicien_adresse</w:t>
+              <w:rPr>
+                <w:sz w:val="18"/>
+                <w:szCs w:val="18"/>
+              </w:rPr>
+              <w:t>Pilote_nom</w:t>
             </w:r>
             <w:proofErr w:type="spellEnd"/>
           </w:p>
         </w:tc>
         <w:tc>
           <w:tcPr>
-            <w:tcW w:w="1812" w:type="dxa"/>
-          </w:tcPr>
-          <w:p/>
-        </w:tc>
-        <w:tc>
-          <w:tcPr>
-            <w:tcW w:w="1812" w:type="dxa"/>
-          </w:tcPr>
-          <w:p/>
-        </w:tc>
-        <w:tc>
-          <w:tcPr>
-            <w:tcW w:w="1813" w:type="dxa"/>
-          </w:tcPr>
-          <w:p/>
-        </w:tc>
-        <w:tc>
-          <w:tcPr>
-            <w:tcW w:w="1813" w:type="dxa"/>
-          </w:tcPr>
-          <w:p/>
+            <w:tcW w:w="2410" w:type="dxa"/>
+            <w:shd w:val="clear" w:color="auto" w:fill="275317" w:themeFill="accent6" w:themeFillShade="80"/>
+          </w:tcPr>
+          <w:p>
+            <w:pPr>
+              <w:rPr>
+                <w:sz w:val="18"/>
+                <w:szCs w:val="18"/>
+              </w:rPr>
+            </w:pPr>
+            <w:r>
+              <w:rPr>
+                <w:sz w:val="18"/>
+                <w:szCs w:val="18"/>
+              </w:rPr>
+              <w:t>Nom du pilote d’avion</w:t>
+            </w:r>
+          </w:p>
+        </w:tc>
+        <w:tc>
+          <w:tcPr>
+            <w:tcW w:w="1701" w:type="dxa"/>
+            <w:shd w:val="clear" w:color="auto" w:fill="275317" w:themeFill="accent6" w:themeFillShade="80"/>
+          </w:tcPr>
+          <w:p>
+            <w:pPr>
+              <w:rPr>
+                <w:sz w:val="18"/>
+                <w:szCs w:val="18"/>
+              </w:rPr>
+            </w:pPr>
+            <w:r>
+              <w:rPr>
+                <w:sz w:val="18"/>
+                <w:szCs w:val="18"/>
+              </w:rPr>
+              <w:t>Alphabétique</w:t>
+            </w:r>
+          </w:p>
+        </w:tc>
+        <w:tc>
+          <w:tcPr>
+            <w:tcW w:w="1134" w:type="dxa"/>
+            <w:shd w:val="clear" w:color="auto" w:fill="275317" w:themeFill="accent6" w:themeFillShade="80"/>
+          </w:tcPr>
+          <w:p>
+            <w:pPr>
+              <w:rPr>
+                <w:sz w:val="18"/>
+                <w:szCs w:val="18"/>
+              </w:rPr>
+            </w:pPr>
+            <w:r>
+              <w:rPr>
+                <w:sz w:val="18"/>
+                <w:szCs w:val="18"/>
+              </w:rPr>
+              <w:t>100</w:t>
+            </w:r>
+          </w:p>
+        </w:tc>
+        <w:tc>
+          <w:tcPr>
+            <w:tcW w:w="2268" w:type="dxa"/>
+            <w:shd w:val="clear" w:color="auto" w:fill="275317" w:themeFill="accent6" w:themeFillShade="80"/>
+          </w:tcPr>
+          <w:p>
+            <w:pPr>
+              <w:rPr>
+                <w:sz w:val="18"/>
+                <w:szCs w:val="18"/>
+              </w:rPr>
+            </w:pPr>
+            <w:r>
+              <w:rPr>
+                <w:sz w:val="18"/>
+                <w:szCs w:val="18"/>
+              </w:rPr>
+              <w:t>Obligatoire, &gt;1 caractère</w:t>
+            </w:r>
+          </w:p>
         </w:tc>
       </w:tr>
       <w:tr>
         <w:tc>
           <w:tcPr>
-            <w:tcW w:w="1812" w:type="dxa"/>
-          </w:tcPr>
-          <w:p>
+            <w:tcW w:w="3119" w:type="dxa"/>
+            <w:shd w:val="clear" w:color="auto" w:fill="275317" w:themeFill="accent6" w:themeFillShade="80"/>
+          </w:tcPr>
+          <w:p>
+            <w:pPr>
+              <w:rPr>
+                <w:sz w:val="18"/>
+                <w:szCs w:val="18"/>
+              </w:rPr>
+            </w:pPr>
             <w:proofErr w:type="spellStart"/>
             <w:r>
-              <w:t>M</w:t>
-            </w:r>
-            <w:r>
-              <w:t>ecanicien</w:t>
-            </w:r>
-            <w:r>
-              <w:t>_numero</w:t>
-            </w:r>
-            <w:r>
-              <w:t>_</w:t>
-            </w:r>
-            <w:r>
-              <w:t>t</w:t>
-            </w:r>
-            <w:r>
-              <w:t>e</w:t>
-            </w:r>
-            <w:r>
-              <w:t>l</w:t>
-            </w:r>
-            <w:r>
-              <w:t>e</w:t>
-            </w:r>
-            <w:r>
-              <w:t>phone</w:t>
+              <w:rPr>
+                <w:sz w:val="18"/>
+                <w:szCs w:val="18"/>
+              </w:rPr>
+              <w:t>Pilote_adresse</w:t>
             </w:r>
             <w:proofErr w:type="spellEnd"/>
           </w:p>
         </w:tc>
         <w:tc>
           <w:tcPr>
-            <w:tcW w:w="1812" w:type="dxa"/>
-          </w:tcPr>
-          <w:p/>
-        </w:tc>
-        <w:tc>
-          <w:tcPr>
-            <w:tcW w:w="1812" w:type="dxa"/>
-          </w:tcPr>
-          <w:p/>
-        </w:tc>
-        <w:tc>
-          <w:tcPr>
-            <w:tcW w:w="1813" w:type="dxa"/>
-          </w:tcPr>
-          <w:p/>
-        </w:tc>
-        <w:tc>
-          <w:tcPr>
-            <w:tcW w:w="1813" w:type="dxa"/>
-          </w:tcPr>
-          <w:p/>
+            <w:tcW w:w="2410" w:type="dxa"/>
+            <w:shd w:val="clear" w:color="auto" w:fill="275317" w:themeFill="accent6" w:themeFillShade="80"/>
+          </w:tcPr>
+          <w:p>
+            <w:pPr>
+              <w:rPr>
+                <w:sz w:val="18"/>
+                <w:szCs w:val="18"/>
+              </w:rPr>
+            </w:pPr>
+            <w:r>
+              <w:rPr>
+                <w:sz w:val="18"/>
+                <w:szCs w:val="18"/>
+              </w:rPr>
+              <w:t>Adresse du pilote d’avion</w:t>
+            </w:r>
+          </w:p>
+        </w:tc>
+        <w:tc>
+          <w:tcPr>
+            <w:tcW w:w="1701" w:type="dxa"/>
+            <w:shd w:val="clear" w:color="auto" w:fill="275317" w:themeFill="accent6" w:themeFillShade="80"/>
+          </w:tcPr>
+          <w:p>
+            <w:pPr>
+              <w:rPr>
+                <w:sz w:val="18"/>
+                <w:szCs w:val="18"/>
+              </w:rPr>
+            </w:pPr>
+            <w:r>
+              <w:rPr>
+                <w:sz w:val="18"/>
+                <w:szCs w:val="18"/>
+              </w:rPr>
+              <w:t>Alphanumérique</w:t>
+            </w:r>
+          </w:p>
+        </w:tc>
+        <w:tc>
+          <w:tcPr>
+            <w:tcW w:w="1134" w:type="dxa"/>
+            <w:shd w:val="clear" w:color="auto" w:fill="275317" w:themeFill="accent6" w:themeFillShade="80"/>
+          </w:tcPr>
+          <w:p>
+            <w:pPr>
+              <w:rPr>
+                <w:sz w:val="18"/>
+                <w:szCs w:val="18"/>
+              </w:rPr>
+            </w:pPr>
+            <w:r>
+              <w:rPr>
+                <w:sz w:val="18"/>
+                <w:szCs w:val="18"/>
+              </w:rPr>
+              <w:t>255</w:t>
+            </w:r>
+          </w:p>
+        </w:tc>
+        <w:tc>
+          <w:tcPr>
+            <w:tcW w:w="2268" w:type="dxa"/>
+            <w:shd w:val="clear" w:color="auto" w:fill="275317" w:themeFill="accent6" w:themeFillShade="80"/>
+          </w:tcPr>
+          <w:p>
+            <w:pPr>
+              <w:rPr>
+                <w:sz w:val="18"/>
+                <w:szCs w:val="18"/>
+              </w:rPr>
+            </w:pPr>
+            <w:r>
+              <w:rPr>
+                <w:sz w:val="18"/>
+                <w:szCs w:val="18"/>
+              </w:rPr>
+              <w:t>Obligatoire, &gt;1 caractère</w:t>
+            </w:r>
+          </w:p>
         </w:tc>
       </w:tr>
       <w:tr>
         <w:tc>
           <w:tcPr>
-            <w:tcW w:w="1812" w:type="dxa"/>
-          </w:tcPr>
-          <w:p>
+            <w:tcW w:w="3119" w:type="dxa"/>
+            <w:shd w:val="clear" w:color="auto" w:fill="275317" w:themeFill="accent6" w:themeFillShade="80"/>
+          </w:tcPr>
+          <w:p>
+            <w:pPr>
+              <w:rPr>
+                <w:sz w:val="18"/>
+                <w:szCs w:val="18"/>
+              </w:rPr>
+            </w:pPr>
             <w:proofErr w:type="spellStart"/>
             <w:r>
-              <w:t>Mécanicien_type_avion</w:t>
+              <w:rPr>
+                <w:sz w:val="18"/>
+                <w:szCs w:val="18"/>
+              </w:rPr>
+              <w:t>Pilote_numero_telephone</w:t>
             </w:r>
             <w:proofErr w:type="spellEnd"/>
           </w:p>
         </w:tc>
         <w:tc>
           <w:tcPr>
-            <w:tcW w:w="1812" w:type="dxa"/>
-          </w:tcPr>
-          <w:p/>
-        </w:tc>
-        <w:tc>
-          <w:tcPr>
-            <w:tcW w:w="1812" w:type="dxa"/>
-          </w:tcPr>
-          <w:p/>
-        </w:tc>
-        <w:tc>
-          <w:tcPr>
-            <w:tcW w:w="1813" w:type="dxa"/>
-          </w:tcPr>
-          <w:p/>
-        </w:tc>
-        <w:tc>
-          <w:tcPr>
-            <w:tcW w:w="1813" w:type="dxa"/>
-          </w:tcPr>
-          <w:p/>
+            <w:tcW w:w="2410" w:type="dxa"/>
+            <w:shd w:val="clear" w:color="auto" w:fill="275317" w:themeFill="accent6" w:themeFillShade="80"/>
+          </w:tcPr>
+          <w:p>
+            <w:pPr>
+              <w:rPr>
+                <w:sz w:val="18"/>
+                <w:szCs w:val="18"/>
+              </w:rPr>
+            </w:pPr>
+            <w:r>
+              <w:rPr>
+                <w:sz w:val="18"/>
+                <w:szCs w:val="18"/>
+              </w:rPr>
+              <w:t>Numéro de téléphone</w:t>
+            </w:r>
+          </w:p>
+        </w:tc>
+        <w:tc>
+          <w:tcPr>
+            <w:tcW w:w="1701" w:type="dxa"/>
+            <w:shd w:val="clear" w:color="auto" w:fill="275317" w:themeFill="accent6" w:themeFillShade="80"/>
+          </w:tcPr>
+          <w:p>
+            <w:pPr>
+              <w:rPr>
+                <w:sz w:val="18"/>
+                <w:szCs w:val="18"/>
+              </w:rPr>
+            </w:pPr>
+            <w:r>
+              <w:rPr>
+                <w:sz w:val="18"/>
+                <w:szCs w:val="18"/>
+              </w:rPr>
+              <w:t>Numérique</w:t>
+            </w:r>
+          </w:p>
+        </w:tc>
+        <w:tc>
+          <w:tcPr>
+            <w:tcW w:w="1134" w:type="dxa"/>
+            <w:shd w:val="clear" w:color="auto" w:fill="275317" w:themeFill="accent6" w:themeFillShade="80"/>
+          </w:tcPr>
+          <w:p>
+            <w:pPr>
+              <w:rPr>
+                <w:sz w:val="18"/>
+                <w:szCs w:val="18"/>
+              </w:rPr>
+            </w:pPr>
+            <w:r>
+              <w:rPr>
+                <w:sz w:val="18"/>
+                <w:szCs w:val="18"/>
+              </w:rPr>
+              <w:t>50</w:t>
+            </w:r>
+          </w:p>
+        </w:tc>
+        <w:tc>
+          <w:tcPr>
+            <w:tcW w:w="2268" w:type="dxa"/>
+            <w:shd w:val="clear" w:color="auto" w:fill="275317" w:themeFill="accent6" w:themeFillShade="80"/>
+          </w:tcPr>
+          <w:p>
+            <w:pPr>
+              <w:rPr>
+                <w:sz w:val="18"/>
+                <w:szCs w:val="18"/>
+              </w:rPr>
+            </w:pPr>
+            <w:r>
+              <w:rPr>
+                <w:sz w:val="18"/>
+                <w:szCs w:val="18"/>
+              </w:rPr>
+              <w:t>Obligatoire, &gt;1 caractère</w:t>
+            </w:r>
+          </w:p>
         </w:tc>
       </w:tr>
       <w:tr>
         <w:tc>
           <w:tcPr>
-            <w:tcW w:w="1812" w:type="dxa"/>
-          </w:tcPr>
-          <w:p/>
-        </w:tc>
-        <w:tc>
-          <w:tcPr>
-            <w:tcW w:w="1812" w:type="dxa"/>
-          </w:tcPr>
-          <w:p/>
-        </w:tc>
-        <w:tc>
-          <w:tcPr>
-            <w:tcW w:w="1812" w:type="dxa"/>
-          </w:tcPr>
-          <w:p/>
-        </w:tc>
-        <w:tc>
-          <w:tcPr>
-            <w:tcW w:w="1813" w:type="dxa"/>
-          </w:tcPr>
-          <w:p/>
-        </w:tc>
-        <w:tc>
-          <w:tcPr>
-            <w:tcW w:w="1813" w:type="dxa"/>
-          </w:tcPr>
-          <w:p/>
+            <w:tcW w:w="3119" w:type="dxa"/>
+            <w:shd w:val="clear" w:color="auto" w:fill="275317" w:themeFill="accent6" w:themeFillShade="80"/>
+          </w:tcPr>
+          <w:p>
+            <w:pPr>
+              <w:rPr>
+                <w:sz w:val="18"/>
+                <w:szCs w:val="18"/>
+              </w:rPr>
+            </w:pPr>
+            <w:proofErr w:type="spellStart"/>
+            <w:r>
+              <w:rPr>
+                <w:sz w:val="18"/>
+                <w:szCs w:val="18"/>
+              </w:rPr>
+              <w:t>Pilote_numero_brevet</w:t>
+            </w:r>
+            <w:proofErr w:type="spellEnd"/>
+          </w:p>
+        </w:tc>
+        <w:tc>
+          <w:tcPr>
+            <w:tcW w:w="2410" w:type="dxa"/>
+            <w:shd w:val="clear" w:color="auto" w:fill="275317" w:themeFill="accent6" w:themeFillShade="80"/>
+          </w:tcPr>
+          <w:p>
+            <w:pPr>
+              <w:rPr>
+                <w:sz w:val="18"/>
+                <w:szCs w:val="18"/>
+              </w:rPr>
+            </w:pPr>
+            <w:r>
+              <w:rPr>
+                <w:sz w:val="18"/>
+                <w:szCs w:val="18"/>
+              </w:rPr>
+              <w:t>Numéro de brevet de pilote du pilote</w:t>
+            </w:r>
+          </w:p>
+        </w:tc>
+        <w:tc>
+          <w:tcPr>
+            <w:tcW w:w="1701" w:type="dxa"/>
+            <w:shd w:val="clear" w:color="auto" w:fill="275317" w:themeFill="accent6" w:themeFillShade="80"/>
+          </w:tcPr>
+          <w:p>
+            <w:pPr>
+              <w:rPr>
+                <w:sz w:val="18"/>
+                <w:szCs w:val="18"/>
+              </w:rPr>
+            </w:pPr>
+            <w:r>
+              <w:rPr>
+                <w:sz w:val="18"/>
+                <w:szCs w:val="18"/>
+              </w:rPr>
+              <w:t>Alphanumérique</w:t>
+            </w:r>
+          </w:p>
+        </w:tc>
+        <w:tc>
+          <w:tcPr>
+            <w:tcW w:w="1134" w:type="dxa"/>
+            <w:shd w:val="clear" w:color="auto" w:fill="275317" w:themeFill="accent6" w:themeFillShade="80"/>
+          </w:tcPr>
+          <w:p>
+            <w:pPr>
+              <w:rPr>
+                <w:sz w:val="18"/>
+                <w:szCs w:val="18"/>
+              </w:rPr>
+            </w:pPr>
+            <w:r>
+              <w:rPr>
+                <w:sz w:val="18"/>
+                <w:szCs w:val="18"/>
+              </w:rPr>
+              <w:t>255</w:t>
+            </w:r>
+          </w:p>
+        </w:tc>
+        <w:tc>
+          <w:tcPr>
+            <w:tcW w:w="2268" w:type="dxa"/>
+            <w:shd w:val="clear" w:color="auto" w:fill="275317" w:themeFill="accent6" w:themeFillShade="80"/>
+          </w:tcPr>
+          <w:p>
+            <w:pPr>
+              <w:rPr>
+                <w:sz w:val="18"/>
+                <w:szCs w:val="18"/>
+              </w:rPr>
+            </w:pPr>
+            <w:r>
+              <w:rPr>
+                <w:sz w:val="18"/>
+                <w:szCs w:val="18"/>
+              </w:rPr>
+              <w:t>Obligatoire, &gt;1 caractère</w:t>
+            </w:r>
+          </w:p>
         </w:tc>
       </w:tr>
       <w:tr>
         <w:tc>
           <w:tcPr>
-            <w:tcW w:w="1812" w:type="dxa"/>
-          </w:tcPr>
-          <w:p>
+            <w:tcW w:w="3119" w:type="dxa"/>
+            <w:shd w:val="clear" w:color="auto" w:fill="275317" w:themeFill="accent6" w:themeFillShade="80"/>
+          </w:tcPr>
+          <w:p>
+            <w:pPr>
+              <w:rPr>
+                <w:sz w:val="18"/>
+                <w:szCs w:val="18"/>
+              </w:rPr>
+            </w:pPr>
             <w:proofErr w:type="spellStart"/>
             <w:r>
-              <w:t>Pilote_id</w:t>
+              <w:rPr>
+                <w:sz w:val="18"/>
+                <w:szCs w:val="18"/>
+              </w:rPr>
+              <w:t>Pilote_nombre_total_vol</w:t>
             </w:r>
             <w:proofErr w:type="spellEnd"/>
           </w:p>
         </w:tc>
         <w:tc>
           <w:tcPr>
-            <w:tcW w:w="1812" w:type="dxa"/>
-          </w:tcPr>
-          <w:p/>
-        </w:tc>
-        <w:tc>
-          <w:tcPr>
-            <w:tcW w:w="1812" w:type="dxa"/>
-          </w:tcPr>
-          <w:p/>
-        </w:tc>
-        <w:tc>
-          <w:tcPr>
-            <w:tcW w:w="1813" w:type="dxa"/>
-          </w:tcPr>
-          <w:p/>
-        </w:tc>
-        <w:tc>
-          <w:tcPr>
-            <w:tcW w:w="1813" w:type="dxa"/>
-          </w:tcPr>
-          <w:p/>
-        </w:tc>
-      </w:tr>
-      <w:tr>
-        <w:tc>
-          <w:tcPr>
-            <w:tcW w:w="1812" w:type="dxa"/>
-          </w:tcPr>
-          <w:p>
-            <w:proofErr w:type="spellStart"/>
-            <w:r>
-              <w:t>Pilote_nom</w:t>
-            </w:r>
-            <w:proofErr w:type="spellEnd"/>
-          </w:p>
-        </w:tc>
-        <w:tc>
-          <w:tcPr>
-            <w:tcW w:w="1812" w:type="dxa"/>
-          </w:tcPr>
-          <w:p/>
-        </w:tc>
-        <w:tc>
-          <w:tcPr>
-            <w:tcW w:w="1812" w:type="dxa"/>
-          </w:tcPr>
-          <w:p/>
-        </w:tc>
-        <w:tc>
-          <w:tcPr>
-            <w:tcW w:w="1813" w:type="dxa"/>
-          </w:tcPr>
-          <w:p/>
-        </w:tc>
-        <w:tc>
-          <w:tcPr>
-            <w:tcW w:w="1813" w:type="dxa"/>
-          </w:tcPr>
-          <w:p/>
-        </w:tc>
-      </w:tr>
-      <w:tr>
-        <w:tc>
-          <w:tcPr>
-            <w:tcW w:w="1812" w:type="dxa"/>
-          </w:tcPr>
-          <w:p>
-            <w:proofErr w:type="spellStart"/>
-            <w:r>
-              <w:t>P</w:t>
-            </w:r>
-            <w:r>
-              <w:t>ilote</w:t>
-            </w:r>
-            <w:r>
-              <w:t>_adresse</w:t>
-            </w:r>
-            <w:proofErr w:type="spellEnd"/>
-          </w:p>
-        </w:tc>
-        <w:tc>
-          <w:tcPr>
-            <w:tcW w:w="1812" w:type="dxa"/>
-          </w:tcPr>
-          <w:p/>
-        </w:tc>
-        <w:tc>
-          <w:tcPr>
-            <w:tcW w:w="1812" w:type="dxa"/>
-          </w:tcPr>
-          <w:p/>
-        </w:tc>
-        <w:tc>
-          <w:tcPr>
-            <w:tcW w:w="1813" w:type="dxa"/>
-          </w:tcPr>
-          <w:p/>
-        </w:tc>
-        <w:tc>
-          <w:tcPr>
-            <w:tcW w:w="1813" w:type="dxa"/>
-          </w:tcPr>
-          <w:p/>
-        </w:tc>
-      </w:tr>
-      <w:tr>
-        <w:tc>
-          <w:tcPr>
-            <w:tcW w:w="1812" w:type="dxa"/>
-          </w:tcPr>
-          <w:p>
-            <w:proofErr w:type="spellStart"/>
-            <w:r>
-              <w:t>Pilote_numero</w:t>
-            </w:r>
-            <w:r>
-              <w:t>_</w:t>
-            </w:r>
-            <w:r>
-              <w:t>t</w:t>
-            </w:r>
-            <w:r>
-              <w:t>e</w:t>
-            </w:r>
-            <w:r>
-              <w:t>l</w:t>
-            </w:r>
-            <w:r>
-              <w:t>e</w:t>
-            </w:r>
-            <w:r>
-              <w:t>phone</w:t>
-            </w:r>
-            <w:proofErr w:type="spellEnd"/>
-          </w:p>
-        </w:tc>
-        <w:tc>
-          <w:tcPr>
-            <w:tcW w:w="1812" w:type="dxa"/>
-          </w:tcPr>
-          <w:p/>
-        </w:tc>
-        <w:tc>
-          <w:tcPr>
-            <w:tcW w:w="1812" w:type="dxa"/>
-          </w:tcPr>
-          <w:p/>
-        </w:tc>
-        <w:tc>
-          <w:tcPr>
-            <w:tcW w:w="1813" w:type="dxa"/>
-          </w:tcPr>
-          <w:p/>
-        </w:tc>
-        <w:tc>
-          <w:tcPr>
-            <w:tcW w:w="1813" w:type="dxa"/>
-          </w:tcPr>
-          <w:p/>
-        </w:tc>
-      </w:tr>
-      <w:tr>
-        <w:tc>
-          <w:tcPr>
-            <w:tcW w:w="1812" w:type="dxa"/>
-          </w:tcPr>
-          <w:p/>
-        </w:tc>
-        <w:tc>
-          <w:tcPr>
-            <w:tcW w:w="1812" w:type="dxa"/>
-          </w:tcPr>
-          <w:p/>
-        </w:tc>
-        <w:tc>
-          <w:tcPr>
-            <w:tcW w:w="1812" w:type="dxa"/>
-          </w:tcPr>
-          <w:p/>
-        </w:tc>
-        <w:tc>
-          <w:tcPr>
-            <w:tcW w:w="1813" w:type="dxa"/>
-          </w:tcPr>
-          <w:p/>
-        </w:tc>
-        <w:tc>
-          <w:tcPr>
-            <w:tcW w:w="1813" w:type="dxa"/>
-          </w:tcPr>
-          <w:p/>
+            <w:tcW w:w="2410" w:type="dxa"/>
+            <w:shd w:val="clear" w:color="auto" w:fill="275317" w:themeFill="accent6" w:themeFillShade="80"/>
+          </w:tcPr>
+          <w:p>
+            <w:pPr>
+              <w:rPr>
+                <w:sz w:val="18"/>
+                <w:szCs w:val="18"/>
+              </w:rPr>
+            </w:pPr>
+            <w:r>
+              <w:rPr>
+                <w:sz w:val="18"/>
+                <w:szCs w:val="18"/>
+              </w:rPr>
+              <w:t>Nombre total de vol du pilote</w:t>
+            </w:r>
+          </w:p>
+        </w:tc>
+        <w:tc>
+          <w:tcPr>
+            <w:tcW w:w="1701" w:type="dxa"/>
+            <w:shd w:val="clear" w:color="auto" w:fill="275317" w:themeFill="accent6" w:themeFillShade="80"/>
+          </w:tcPr>
+          <w:p>
+            <w:pPr>
+              <w:rPr>
+                <w:sz w:val="18"/>
+                <w:szCs w:val="18"/>
+              </w:rPr>
+            </w:pPr>
+            <w:r>
+              <w:rPr>
+                <w:sz w:val="18"/>
+                <w:szCs w:val="18"/>
+              </w:rPr>
+              <w:t>Numérique</w:t>
+            </w:r>
+          </w:p>
+        </w:tc>
+        <w:tc>
+          <w:tcPr>
+            <w:tcW w:w="1134" w:type="dxa"/>
+            <w:shd w:val="clear" w:color="auto" w:fill="275317" w:themeFill="accent6" w:themeFillShade="80"/>
+          </w:tcPr>
+          <w:p>
+            <w:pPr>
+              <w:rPr>
+                <w:sz w:val="18"/>
+                <w:szCs w:val="18"/>
+              </w:rPr>
+            </w:pPr>
+            <w:r>
+              <w:rPr>
+                <w:sz w:val="18"/>
+                <w:szCs w:val="18"/>
+              </w:rPr>
+              <w:t>50</w:t>
+            </w:r>
+          </w:p>
+        </w:tc>
+        <w:tc>
+          <w:tcPr>
+            <w:tcW w:w="2268" w:type="dxa"/>
+            <w:shd w:val="clear" w:color="auto" w:fill="275317" w:themeFill="accent6" w:themeFillShade="80"/>
+          </w:tcPr>
+          <w:p>
+            <w:pPr>
+              <w:rPr>
+                <w:sz w:val="18"/>
+                <w:szCs w:val="18"/>
+              </w:rPr>
+            </w:pPr>
+            <w:r>
+              <w:rPr>
+                <w:sz w:val="18"/>
+                <w:szCs w:val="18"/>
+              </w:rPr>
+              <w:t>Obligatoire, &gt;1 caractère</w:t>
+            </w:r>
+          </w:p>
         </w:tc>
       </w:tr>
     </w:tbl>
@@ -3385,6 +5550,7 @@
   <w:style w:type="character" w:default="1" w:styleId="Policepardfaut">
     <w:name w:val="Default Paragraph Font"/>
     <w:uiPriority w:val="1"/>
+    <w:semiHidden/>
     <w:unhideWhenUsed/>
   </w:style>
   <w:style w:type="table" w:default="1" w:styleId="TableauNormal">

</xml_diff>